<commit_message>
added bonus art and final documentation
</commit_message>
<xml_diff>
--- a/Documentatie.docx
+++ b/Documentatie.docx
@@ -4,26 +4,6 @@
   <w:body>
     <w:p>
       <w:pPr>
-        <w:jc w:val="center"/>
-        <w:rPr>
-          <w:rFonts w:ascii="System" w:hAnsi="System"/>
-          <w:sz w:val="80"/>
-          <w:szCs w:val="80"/>
-          <w:lang w:val="ro-RO"/>
-        </w:rPr>
-      </w:pPr>
-      <w:r>
-        <w:rPr>
-          <w:rFonts w:ascii="System" w:hAnsi="System"/>
-          <w:sz w:val="80"/>
-          <w:szCs w:val="80"/>
-          <w:lang w:val="ro-RO"/>
-        </w:rPr>
-        <w:t>Autolove</w:t>
-      </w:r>
-    </w:p>
-    <w:p>
-      <w:pPr>
         <w:rPr>
           <w:rFonts w:asciiTheme="majorHAnsi" w:eastAsiaTheme="majorEastAsia" w:hAnsiTheme="majorHAnsi" w:cstheme="majorBidi"/>
           <w:color w:val="2F5496" w:themeColor="accent1" w:themeShade="BF"/>
@@ -34,6 +14,273 @@
       </w:pPr>
       <w:r>
         <w:rPr>
+          <w:noProof/>
+        </w:rPr>
+        <w:drawing>
+          <wp:inline distT="0" distB="0" distL="0" distR="0" wp14:anchorId="4E6F0C23" wp14:editId="269714C2">
+            <wp:extent cx="5943600" cy="1129665"/>
+            <wp:effectExtent l="0" t="0" r="0" b="0"/>
+            <wp:docPr id="25" name="Picture 25" descr="Chart&#10;&#10;Description automatically generated with medium confidence"/>
+            <wp:cNvGraphicFramePr>
+              <a:graphicFrameLocks xmlns:a="http://schemas.openxmlformats.org/drawingml/2006/main" noChangeAspect="1"/>
+            </wp:cNvGraphicFramePr>
+            <a:graphic xmlns:a="http://schemas.openxmlformats.org/drawingml/2006/main">
+              <a:graphicData uri="http://schemas.openxmlformats.org/drawingml/2006/picture">
+                <pic:pic xmlns:pic="http://schemas.openxmlformats.org/drawingml/2006/picture">
+                  <pic:nvPicPr>
+                    <pic:cNvPr id="25" name="Picture 25" descr="Chart&#10;&#10;Description automatically generated with medium confidence"/>
+                    <pic:cNvPicPr/>
+                  </pic:nvPicPr>
+                  <pic:blipFill>
+                    <a:blip r:embed="rId5"/>
+                    <a:stretch>
+                      <a:fillRect/>
+                    </a:stretch>
+                  </pic:blipFill>
+                  <pic:spPr>
+                    <a:xfrm>
+                      <a:off x="0" y="0"/>
+                      <a:ext cx="5943600" cy="1129665"/>
+                    </a:xfrm>
+                    <a:prstGeom prst="rect">
+                      <a:avLst/>
+                    </a:prstGeom>
+                  </pic:spPr>
+                </pic:pic>
+              </a:graphicData>
+            </a:graphic>
+          </wp:inline>
+        </w:drawing>
+      </w:r>
+    </w:p>
+    <w:p>
+      <w:pPr>
+        <w:jc w:val="right"/>
+        <w:rPr>
+          <w:lang w:val="ro-RO"/>
+        </w:rPr>
+      </w:pPr>
+    </w:p>
+    <w:p>
+      <w:pPr>
+        <w:jc w:val="right"/>
+        <w:rPr>
+          <w:lang w:val="ro-RO"/>
+        </w:rPr>
+      </w:pPr>
+    </w:p>
+    <w:p>
+      <w:pPr>
+        <w:jc w:val="right"/>
+        <w:rPr>
+          <w:lang w:val="ro-RO"/>
+        </w:rPr>
+      </w:pPr>
+    </w:p>
+    <w:p>
+      <w:pPr>
+        <w:jc w:val="right"/>
+        <w:rPr>
+          <w:lang w:val="ro-RO"/>
+        </w:rPr>
+      </w:pPr>
+    </w:p>
+    <w:p>
+      <w:pPr>
+        <w:jc w:val="right"/>
+        <w:rPr>
+          <w:lang w:val="ro-RO"/>
+        </w:rPr>
+      </w:pPr>
+    </w:p>
+    <w:p>
+      <w:pPr>
+        <w:jc w:val="right"/>
+        <w:rPr>
+          <w:lang w:val="ro-RO"/>
+        </w:rPr>
+      </w:pPr>
+    </w:p>
+    <w:p>
+      <w:pPr>
+        <w:jc w:val="right"/>
+        <w:rPr>
+          <w:lang w:val="ro-RO"/>
+        </w:rPr>
+      </w:pPr>
+    </w:p>
+    <w:p>
+      <w:pPr>
+        <w:jc w:val="right"/>
+        <w:rPr>
+          <w:lang w:val="ro-RO"/>
+        </w:rPr>
+      </w:pPr>
+    </w:p>
+    <w:p>
+      <w:pPr>
+        <w:jc w:val="right"/>
+        <w:rPr>
+          <w:lang w:val="ro-RO"/>
+        </w:rPr>
+      </w:pPr>
+    </w:p>
+    <w:p>
+      <w:pPr>
+        <w:jc w:val="right"/>
+        <w:rPr>
+          <w:lang w:val="ro-RO"/>
+        </w:rPr>
+      </w:pPr>
+    </w:p>
+    <w:p>
+      <w:pPr>
+        <w:jc w:val="right"/>
+        <w:rPr>
+          <w:lang w:val="ro-RO"/>
+        </w:rPr>
+      </w:pPr>
+    </w:p>
+    <w:p>
+      <w:pPr>
+        <w:jc w:val="right"/>
+        <w:rPr>
+          <w:lang w:val="ro-RO"/>
+        </w:rPr>
+      </w:pPr>
+    </w:p>
+    <w:p>
+      <w:pPr>
+        <w:jc w:val="right"/>
+        <w:rPr>
+          <w:lang w:val="ro-RO"/>
+        </w:rPr>
+      </w:pPr>
+    </w:p>
+    <w:p>
+      <w:pPr>
+        <w:jc w:val="right"/>
+        <w:rPr>
+          <w:sz w:val="32"/>
+          <w:szCs w:val="32"/>
+          <w:lang w:val="ro-RO"/>
+        </w:rPr>
+      </w:pPr>
+    </w:p>
+    <w:p>
+      <w:pPr>
+        <w:jc w:val="right"/>
+        <w:rPr>
+          <w:sz w:val="32"/>
+          <w:szCs w:val="32"/>
+          <w:lang w:val="ro-RO"/>
+        </w:rPr>
+      </w:pPr>
+      <w:r>
+        <w:rPr>
+          <w:sz w:val="32"/>
+          <w:szCs w:val="32"/>
+          <w:lang w:val="ro-RO"/>
+        </w:rPr>
+        <w:t>Proiect realizat de Fariseu Adriana-Teodora</w:t>
+      </w:r>
+    </w:p>
+    <w:p>
+      <w:pPr>
+        <w:jc w:val="right"/>
+        <w:rPr>
+          <w:sz w:val="32"/>
+          <w:szCs w:val="32"/>
+          <w:lang w:val="ro-RO"/>
+        </w:rPr>
+      </w:pPr>
+      <w:r>
+        <w:rPr>
+          <w:sz w:val="32"/>
+          <w:szCs w:val="32"/>
+          <w:lang w:val="ro-RO"/>
+        </w:rPr>
+        <w:t>Grupa 30235</w:t>
+      </w:r>
+    </w:p>
+    <w:p>
+      <w:pPr>
+        <w:jc w:val="right"/>
+        <w:rPr>
+          <w:sz w:val="32"/>
+          <w:szCs w:val="32"/>
+          <w:lang w:val="ro-RO"/>
+        </w:rPr>
+      </w:pPr>
+      <w:r>
+        <w:rPr>
+          <w:sz w:val="32"/>
+          <w:szCs w:val="32"/>
+          <w:lang w:val="ro-RO"/>
+        </w:rPr>
+        <w:t>An 2021-2022</w:t>
+      </w:r>
+    </w:p>
+    <w:p>
+      <w:pPr>
+        <w:rPr>
+          <w:rFonts w:asciiTheme="majorHAnsi" w:eastAsiaTheme="majorEastAsia" w:hAnsiTheme="majorHAnsi" w:cstheme="majorBidi"/>
+          <w:color w:val="2F5496" w:themeColor="accent1" w:themeShade="BF"/>
+          <w:sz w:val="32"/>
+          <w:szCs w:val="32"/>
+          <w:lang w:val="ro-RO"/>
+        </w:rPr>
+      </w:pPr>
+    </w:p>
+    <w:p>
+      <w:pPr>
+        <w:rPr>
+          <w:rFonts w:asciiTheme="majorHAnsi" w:eastAsiaTheme="majorEastAsia" w:hAnsiTheme="majorHAnsi" w:cstheme="majorBidi"/>
+          <w:color w:val="2F5496" w:themeColor="accent1" w:themeShade="BF"/>
+          <w:sz w:val="32"/>
+          <w:szCs w:val="32"/>
+          <w:lang w:val="ro-RO"/>
+        </w:rPr>
+      </w:pPr>
+    </w:p>
+    <w:p>
+      <w:pPr>
+        <w:rPr>
+          <w:rFonts w:asciiTheme="majorHAnsi" w:eastAsiaTheme="majorEastAsia" w:hAnsiTheme="majorHAnsi" w:cstheme="majorBidi"/>
+          <w:color w:val="2F5496" w:themeColor="accent1" w:themeShade="BF"/>
+          <w:sz w:val="32"/>
+          <w:szCs w:val="32"/>
+          <w:lang w:val="ro-RO"/>
+        </w:rPr>
+      </w:pPr>
+    </w:p>
+    <w:p>
+      <w:pPr>
+        <w:rPr>
+          <w:rFonts w:asciiTheme="majorHAnsi" w:eastAsiaTheme="majorEastAsia" w:hAnsiTheme="majorHAnsi" w:cstheme="majorBidi"/>
+          <w:color w:val="2F5496" w:themeColor="accent1" w:themeShade="BF"/>
+          <w:sz w:val="32"/>
+          <w:szCs w:val="32"/>
+          <w:lang w:val="ro-RO"/>
+        </w:rPr>
+      </w:pPr>
+    </w:p>
+    <w:p>
+      <w:pPr>
+        <w:rPr>
+          <w:rFonts w:asciiTheme="majorHAnsi" w:eastAsiaTheme="majorEastAsia" w:hAnsiTheme="majorHAnsi" w:cstheme="majorBidi"/>
+          <w:color w:val="2F5496" w:themeColor="accent1" w:themeShade="BF"/>
+          <w:sz w:val="32"/>
+          <w:szCs w:val="32"/>
+          <w:lang w:val="ro-RO"/>
+        </w:rPr>
+      </w:pPr>
+      <w:r>
+        <w:rPr>
+          <w:rFonts w:asciiTheme="majorHAnsi" w:eastAsiaTheme="majorEastAsia" w:hAnsiTheme="majorHAnsi" w:cstheme="majorBidi"/>
+          <w:color w:val="2F5496" w:themeColor="accent1" w:themeShade="BF"/>
+          <w:sz w:val="32"/>
+          <w:szCs w:val="32"/>
           <w:lang w:val="ro-RO"/>
         </w:rPr>
         <w:br w:type="page"/>
@@ -461,12 +708,6 @@
         <w:rPr>
           <w:lang w:val="ro-RO"/>
         </w:rPr>
-        <w:t>. Poate chiar o să reușesc să fac și o interfață grafică</w:t>
-      </w:r>
-      <w:r>
-        <w:rPr>
-          <w:lang w:val="ro-RO"/>
-        </w:rPr>
         <w:t>)</w:t>
       </w:r>
     </w:p>
@@ -1551,6 +1792,9 @@
     <w:p>
       <w:pPr>
         <w:ind w:left="360"/>
+        <w:rPr>
+          <w:lang w:val="ro-RO"/>
+        </w:rPr>
       </w:pPr>
       <w:r>
         <w:rPr>
@@ -1564,6 +1808,757 @@
         </w:rPr>
         <w:t xml:space="preserve"> maxStat, care schimbă fișierul de yyin cu dialoguri branched în funcție de care stat al protagonisului este maxim(afecțiune, agilitate sau inteligență</w:t>
       </w:r>
+      <w:r>
+        <w:rPr>
+          <w:lang w:val="ro-RO"/>
+        </w:rPr>
+        <w:t>)</w:t>
+      </w:r>
+      <w:r>
+        <w:rPr>
+          <w:lang w:val="ro-RO"/>
+        </w:rPr>
+        <w:t>. În cazul în care vă întrebați dacă yyin se poate schimba la runtime</w:t>
+      </w:r>
+      <w:r>
+        <w:rPr>
+          <w:lang w:val="ro-RO"/>
+        </w:rPr>
+        <w:t xml:space="preserve"> din yacc</w:t>
+      </w:r>
+      <w:r>
+        <w:rPr>
+          <w:lang w:val="ro-RO"/>
+        </w:rPr>
+        <w:t>, răspunsul este da, atâta timp cât schimbarea se realiează în main</w:t>
+      </w:r>
+    </w:p>
+    <w:p>
+      <w:pPr>
+        <w:shd w:val="clear" w:color="auto" w:fill="1E1E1E"/>
+        <w:spacing w:after="0" w:line="285" w:lineRule="atLeast"/>
+        <w:rPr>
+          <w:rFonts w:ascii="Consolas" w:eastAsia="Times New Roman" w:hAnsi="Consolas" w:cs="Times New Roman"/>
+          <w:color w:val="D4D4D4"/>
+          <w:sz w:val="21"/>
+          <w:szCs w:val="21"/>
+        </w:rPr>
+      </w:pPr>
+      <w:r>
+        <w:rPr>
+          <w:rFonts w:ascii="Consolas" w:eastAsia="Times New Roman" w:hAnsi="Consolas" w:cs="Times New Roman"/>
+          <w:color w:val="4EC9B0"/>
+          <w:sz w:val="21"/>
+          <w:szCs w:val="21"/>
+        </w:rPr>
+        <w:t>togglePrint</w:t>
+      </w:r>
+      <w:r>
+        <w:rPr>
+          <w:rFonts w:ascii="Consolas" w:eastAsia="Times New Roman" w:hAnsi="Consolas" w:cs="Times New Roman"/>
+          <w:color w:val="D4D4D4"/>
+          <w:sz w:val="21"/>
+          <w:szCs w:val="21"/>
+        </w:rPr>
+        <w:t xml:space="preserve">: </w:t>
+      </w:r>
+      <w:r>
+        <w:rPr>
+          <w:rFonts w:ascii="Consolas" w:eastAsia="Times New Roman" w:hAnsi="Consolas" w:cs="Times New Roman"/>
+          <w:color w:val="9CDCFE"/>
+          <w:sz w:val="21"/>
+          <w:szCs w:val="21"/>
+        </w:rPr>
+        <w:t>MAX_STAT</w:t>
+      </w:r>
+      <w:r>
+        <w:rPr>
+          <w:rFonts w:ascii="Consolas" w:eastAsia="Times New Roman" w:hAnsi="Consolas" w:cs="Times New Roman"/>
+          <w:color w:val="D4D4D4"/>
+          <w:sz w:val="21"/>
+          <w:szCs w:val="21"/>
+        </w:rPr>
+        <w:t>{</w:t>
+      </w:r>
+    </w:p>
+    <w:p>
+      <w:pPr>
+        <w:shd w:val="clear" w:color="auto" w:fill="1E1E1E"/>
+        <w:spacing w:after="0" w:line="285" w:lineRule="atLeast"/>
+        <w:rPr>
+          <w:rFonts w:ascii="Consolas" w:eastAsia="Times New Roman" w:hAnsi="Consolas" w:cs="Times New Roman"/>
+          <w:color w:val="D4D4D4"/>
+          <w:sz w:val="21"/>
+          <w:szCs w:val="21"/>
+        </w:rPr>
+      </w:pPr>
+      <w:r>
+        <w:rPr>
+          <w:rFonts w:ascii="Consolas" w:eastAsia="Times New Roman" w:hAnsi="Consolas" w:cs="Times New Roman"/>
+          <w:color w:val="D4D4D4"/>
+          <w:sz w:val="21"/>
+          <w:szCs w:val="21"/>
+        </w:rPr>
+        <w:t>    branch=</w:t>
+      </w:r>
+      <w:r>
+        <w:rPr>
+          <w:rFonts w:ascii="Consolas" w:eastAsia="Times New Roman" w:hAnsi="Consolas" w:cs="Times New Roman"/>
+          <w:color w:val="B5CEA8"/>
+          <w:sz w:val="21"/>
+          <w:szCs w:val="21"/>
+        </w:rPr>
+        <w:t>1</w:t>
+      </w:r>
+      <w:r>
+        <w:rPr>
+          <w:rFonts w:ascii="Consolas" w:eastAsia="Times New Roman" w:hAnsi="Consolas" w:cs="Times New Roman"/>
+          <w:color w:val="D4D4D4"/>
+          <w:sz w:val="21"/>
+          <w:szCs w:val="21"/>
+        </w:rPr>
+        <w:t>;</w:t>
+      </w:r>
+    </w:p>
+    <w:p>
+      <w:pPr>
+        <w:shd w:val="clear" w:color="auto" w:fill="1E1E1E"/>
+        <w:spacing w:after="0" w:line="285" w:lineRule="atLeast"/>
+        <w:rPr>
+          <w:rFonts w:ascii="Consolas" w:eastAsia="Times New Roman" w:hAnsi="Consolas" w:cs="Times New Roman"/>
+          <w:color w:val="D4D4D4"/>
+          <w:sz w:val="21"/>
+          <w:szCs w:val="21"/>
+        </w:rPr>
+      </w:pPr>
+      <w:r>
+        <w:rPr>
+          <w:rFonts w:ascii="Consolas" w:eastAsia="Times New Roman" w:hAnsi="Consolas" w:cs="Times New Roman"/>
+          <w:color w:val="D4D4D4"/>
+          <w:sz w:val="21"/>
+          <w:szCs w:val="21"/>
+        </w:rPr>
+        <w:t xml:space="preserve">    </w:t>
+      </w:r>
+      <w:r>
+        <w:rPr>
+          <w:rFonts w:ascii="Consolas" w:eastAsia="Times New Roman" w:hAnsi="Consolas" w:cs="Times New Roman"/>
+          <w:color w:val="DCDCAA"/>
+          <w:sz w:val="21"/>
+          <w:szCs w:val="21"/>
+        </w:rPr>
+        <w:t>sprintf</w:t>
+      </w:r>
+      <w:r>
+        <w:rPr>
+          <w:rFonts w:ascii="Consolas" w:eastAsia="Times New Roman" w:hAnsi="Consolas" w:cs="Times New Roman"/>
+          <w:color w:val="D4D4D4"/>
+          <w:sz w:val="21"/>
+          <w:szCs w:val="21"/>
+        </w:rPr>
+        <w:t>(branchFile,</w:t>
+      </w:r>
+      <w:r>
+        <w:rPr>
+          <w:rFonts w:ascii="Consolas" w:eastAsia="Times New Roman" w:hAnsi="Consolas" w:cs="Times New Roman"/>
+          <w:color w:val="CE9178"/>
+          <w:sz w:val="21"/>
+          <w:szCs w:val="21"/>
+        </w:rPr>
+        <w:t>"./Dialogues/day_</w:t>
+      </w:r>
+      <w:r>
+        <w:rPr>
+          <w:rFonts w:ascii="Consolas" w:eastAsia="Times New Roman" w:hAnsi="Consolas" w:cs="Times New Roman"/>
+          <w:color w:val="9CDCFE"/>
+          <w:sz w:val="21"/>
+          <w:szCs w:val="21"/>
+        </w:rPr>
+        <w:t>%d</w:t>
+      </w:r>
+      <w:r>
+        <w:rPr>
+          <w:rFonts w:ascii="Consolas" w:eastAsia="Times New Roman" w:hAnsi="Consolas" w:cs="Times New Roman"/>
+          <w:color w:val="CE9178"/>
+          <w:sz w:val="21"/>
+          <w:szCs w:val="21"/>
+        </w:rPr>
+        <w:t>_</w:t>
+      </w:r>
+      <w:r>
+        <w:rPr>
+          <w:rFonts w:ascii="Consolas" w:eastAsia="Times New Roman" w:hAnsi="Consolas" w:cs="Times New Roman"/>
+          <w:color w:val="9CDCFE"/>
+          <w:sz w:val="21"/>
+          <w:szCs w:val="21"/>
+        </w:rPr>
+        <w:t>%d</w:t>
+      </w:r>
+      <w:r>
+        <w:rPr>
+          <w:rFonts w:ascii="Consolas" w:eastAsia="Times New Roman" w:hAnsi="Consolas" w:cs="Times New Roman"/>
+          <w:color w:val="CE9178"/>
+          <w:sz w:val="21"/>
+          <w:szCs w:val="21"/>
+        </w:rPr>
+        <w:t>.txt"</w:t>
+      </w:r>
+      <w:r>
+        <w:rPr>
+          <w:rFonts w:ascii="Consolas" w:eastAsia="Times New Roman" w:hAnsi="Consolas" w:cs="Times New Roman"/>
+          <w:color w:val="D4D4D4"/>
+          <w:sz w:val="21"/>
+          <w:szCs w:val="21"/>
+        </w:rPr>
+        <w:t>,</w:t>
+      </w:r>
+      <w:r>
+        <w:rPr>
+          <w:rFonts w:ascii="Consolas" w:eastAsia="Times New Roman" w:hAnsi="Consolas" w:cs="Times New Roman"/>
+          <w:color w:val="9CDCFE"/>
+          <w:sz w:val="21"/>
+          <w:szCs w:val="21"/>
+        </w:rPr>
+        <w:t>metaInfo</w:t>
+      </w:r>
+      <w:r>
+        <w:rPr>
+          <w:rFonts w:ascii="Consolas" w:eastAsia="Times New Roman" w:hAnsi="Consolas" w:cs="Times New Roman"/>
+          <w:color w:val="D4D4D4"/>
+          <w:sz w:val="21"/>
+          <w:szCs w:val="21"/>
+        </w:rPr>
+        <w:t>-&gt;</w:t>
+      </w:r>
+      <w:r>
+        <w:rPr>
+          <w:rFonts w:ascii="Consolas" w:eastAsia="Times New Roman" w:hAnsi="Consolas" w:cs="Times New Roman"/>
+          <w:color w:val="9CDCFE"/>
+          <w:sz w:val="21"/>
+          <w:szCs w:val="21"/>
+        </w:rPr>
+        <w:t>globalsi</w:t>
+      </w:r>
+      <w:r>
+        <w:rPr>
+          <w:rFonts w:ascii="Consolas" w:eastAsia="Times New Roman" w:hAnsi="Consolas" w:cs="Times New Roman"/>
+          <w:color w:val="D4D4D4"/>
+          <w:sz w:val="21"/>
+          <w:szCs w:val="21"/>
+        </w:rPr>
+        <w:t>[</w:t>
+      </w:r>
+      <w:r>
+        <w:rPr>
+          <w:rFonts w:ascii="Consolas" w:eastAsia="Times New Roman" w:hAnsi="Consolas" w:cs="Times New Roman"/>
+          <w:color w:val="B5CEA8"/>
+          <w:sz w:val="21"/>
+          <w:szCs w:val="21"/>
+        </w:rPr>
+        <w:t>3</w:t>
+      </w:r>
+      <w:r>
+        <w:rPr>
+          <w:rFonts w:ascii="Consolas" w:eastAsia="Times New Roman" w:hAnsi="Consolas" w:cs="Times New Roman"/>
+          <w:color w:val="D4D4D4"/>
+          <w:sz w:val="21"/>
+          <w:szCs w:val="21"/>
+        </w:rPr>
+        <w:t>],</w:t>
+      </w:r>
+      <w:r>
+        <w:rPr>
+          <w:rFonts w:ascii="Consolas" w:eastAsia="Times New Roman" w:hAnsi="Consolas" w:cs="Times New Roman"/>
+          <w:color w:val="DCDCAA"/>
+          <w:sz w:val="21"/>
+          <w:szCs w:val="21"/>
+        </w:rPr>
+        <w:t>maxStat</w:t>
+      </w:r>
+      <w:r>
+        <w:rPr>
+          <w:rFonts w:ascii="Consolas" w:eastAsia="Times New Roman" w:hAnsi="Consolas" w:cs="Times New Roman"/>
+          <w:color w:val="D4D4D4"/>
+          <w:sz w:val="21"/>
+          <w:szCs w:val="21"/>
+        </w:rPr>
+        <w:t>());</w:t>
+      </w:r>
+    </w:p>
+    <w:p>
+      <w:pPr>
+        <w:shd w:val="clear" w:color="auto" w:fill="1E1E1E"/>
+        <w:spacing w:after="0" w:line="285" w:lineRule="atLeast"/>
+        <w:rPr>
+          <w:rFonts w:ascii="Consolas" w:eastAsia="Times New Roman" w:hAnsi="Consolas" w:cs="Times New Roman"/>
+          <w:color w:val="D4D4D4"/>
+          <w:sz w:val="21"/>
+          <w:szCs w:val="21"/>
+        </w:rPr>
+      </w:pPr>
+      <w:r>
+        <w:rPr>
+          <w:rFonts w:ascii="Consolas" w:eastAsia="Times New Roman" w:hAnsi="Consolas" w:cs="Times New Roman"/>
+          <w:color w:val="D4D4D4"/>
+          <w:sz w:val="21"/>
+          <w:szCs w:val="21"/>
+        </w:rPr>
+        <w:t>    };</w:t>
+      </w:r>
+    </w:p>
+    <w:p>
+      <w:pPr>
+        <w:ind w:left="360"/>
+        <w:rPr>
+          <w:lang w:val="ro-RO"/>
+        </w:rPr>
+      </w:pPr>
+    </w:p>
+    <w:p>
+      <w:pPr>
+        <w:shd w:val="clear" w:color="auto" w:fill="1E1E1E"/>
+        <w:spacing w:after="0" w:line="285" w:lineRule="atLeast"/>
+        <w:rPr>
+          <w:rFonts w:ascii="Consolas" w:eastAsia="Times New Roman" w:hAnsi="Consolas" w:cs="Times New Roman"/>
+          <w:color w:val="D4D4D4"/>
+          <w:sz w:val="21"/>
+          <w:szCs w:val="21"/>
+        </w:rPr>
+      </w:pPr>
+      <w:r>
+        <w:rPr>
+          <w:rFonts w:ascii="Consolas" w:eastAsia="Times New Roman" w:hAnsi="Consolas" w:cs="Times New Roman"/>
+          <w:color w:val="D4D4D4"/>
+          <w:sz w:val="21"/>
+          <w:szCs w:val="21"/>
+        </w:rPr>
+        <w:t>    yyin=</w:t>
+      </w:r>
+      <w:r>
+        <w:rPr>
+          <w:rFonts w:ascii="Consolas" w:eastAsia="Times New Roman" w:hAnsi="Consolas" w:cs="Times New Roman"/>
+          <w:color w:val="DCDCAA"/>
+          <w:sz w:val="21"/>
+          <w:szCs w:val="21"/>
+        </w:rPr>
+        <w:t>startDay</w:t>
+      </w:r>
+      <w:r>
+        <w:rPr>
+          <w:rFonts w:ascii="Consolas" w:eastAsia="Times New Roman" w:hAnsi="Consolas" w:cs="Times New Roman"/>
+          <w:color w:val="D4D4D4"/>
+          <w:sz w:val="21"/>
+          <w:szCs w:val="21"/>
+        </w:rPr>
+        <w:t>();</w:t>
+      </w:r>
+    </w:p>
+    <w:p>
+      <w:pPr>
+        <w:shd w:val="clear" w:color="auto" w:fill="1E1E1E"/>
+        <w:spacing w:after="0" w:line="285" w:lineRule="atLeast"/>
+        <w:rPr>
+          <w:rFonts w:ascii="Consolas" w:eastAsia="Times New Roman" w:hAnsi="Consolas" w:cs="Times New Roman"/>
+          <w:color w:val="D4D4D4"/>
+          <w:sz w:val="21"/>
+          <w:szCs w:val="21"/>
+        </w:rPr>
+      </w:pPr>
+      <w:r>
+        <w:rPr>
+          <w:rFonts w:ascii="Consolas" w:eastAsia="Times New Roman" w:hAnsi="Consolas" w:cs="Times New Roman"/>
+          <w:color w:val="D4D4D4"/>
+          <w:sz w:val="21"/>
+          <w:szCs w:val="21"/>
+        </w:rPr>
+        <w:t xml:space="preserve">    </w:t>
+      </w:r>
+      <w:r>
+        <w:rPr>
+          <w:rFonts w:ascii="Consolas" w:eastAsia="Times New Roman" w:hAnsi="Consolas" w:cs="Times New Roman"/>
+          <w:color w:val="C586C0"/>
+          <w:sz w:val="21"/>
+          <w:szCs w:val="21"/>
+        </w:rPr>
+        <w:t>while</w:t>
+      </w:r>
+      <w:r>
+        <w:rPr>
+          <w:rFonts w:ascii="Consolas" w:eastAsia="Times New Roman" w:hAnsi="Consolas" w:cs="Times New Roman"/>
+          <w:color w:val="D4D4D4"/>
+          <w:sz w:val="21"/>
+          <w:szCs w:val="21"/>
+        </w:rPr>
+        <w:t>(yyin!=</w:t>
+      </w:r>
+      <w:r>
+        <w:rPr>
+          <w:rFonts w:ascii="Consolas" w:eastAsia="Times New Roman" w:hAnsi="Consolas" w:cs="Times New Roman"/>
+          <w:color w:val="569CD6"/>
+          <w:sz w:val="21"/>
+          <w:szCs w:val="21"/>
+        </w:rPr>
+        <w:t>NULL</w:t>
+      </w:r>
+      <w:r>
+        <w:rPr>
+          <w:rFonts w:ascii="Consolas" w:eastAsia="Times New Roman" w:hAnsi="Consolas" w:cs="Times New Roman"/>
+          <w:color w:val="D4D4D4"/>
+          <w:sz w:val="21"/>
+          <w:szCs w:val="21"/>
+        </w:rPr>
+        <w:t>){</w:t>
+      </w:r>
+    </w:p>
+    <w:p>
+      <w:pPr>
+        <w:shd w:val="clear" w:color="auto" w:fill="1E1E1E"/>
+        <w:spacing w:after="0" w:line="285" w:lineRule="atLeast"/>
+        <w:rPr>
+          <w:rFonts w:ascii="Consolas" w:eastAsia="Times New Roman" w:hAnsi="Consolas" w:cs="Times New Roman"/>
+          <w:color w:val="D4D4D4"/>
+          <w:sz w:val="21"/>
+          <w:szCs w:val="21"/>
+        </w:rPr>
+      </w:pPr>
+      <w:r>
+        <w:rPr>
+          <w:rFonts w:ascii="Consolas" w:eastAsia="Times New Roman" w:hAnsi="Consolas" w:cs="Times New Roman"/>
+          <w:color w:val="D4D4D4"/>
+          <w:sz w:val="21"/>
+          <w:szCs w:val="21"/>
+        </w:rPr>
+        <w:t xml:space="preserve">        </w:t>
+      </w:r>
+      <w:r>
+        <w:rPr>
+          <w:rFonts w:ascii="Consolas" w:eastAsia="Times New Roman" w:hAnsi="Consolas" w:cs="Times New Roman"/>
+          <w:color w:val="DCDCAA"/>
+          <w:sz w:val="21"/>
+          <w:szCs w:val="21"/>
+        </w:rPr>
+        <w:t>yyparse</w:t>
+      </w:r>
+      <w:r>
+        <w:rPr>
+          <w:rFonts w:ascii="Consolas" w:eastAsia="Times New Roman" w:hAnsi="Consolas" w:cs="Times New Roman"/>
+          <w:color w:val="D4D4D4"/>
+          <w:sz w:val="21"/>
+          <w:szCs w:val="21"/>
+        </w:rPr>
+        <w:t>();</w:t>
+      </w:r>
+    </w:p>
+    <w:p>
+      <w:pPr>
+        <w:shd w:val="clear" w:color="auto" w:fill="1E1E1E"/>
+        <w:spacing w:after="0" w:line="285" w:lineRule="atLeast"/>
+        <w:rPr>
+          <w:rFonts w:ascii="Consolas" w:eastAsia="Times New Roman" w:hAnsi="Consolas" w:cs="Times New Roman"/>
+          <w:color w:val="D4D4D4"/>
+          <w:sz w:val="21"/>
+          <w:szCs w:val="21"/>
+        </w:rPr>
+      </w:pPr>
+      <w:r>
+        <w:rPr>
+          <w:rFonts w:ascii="Consolas" w:eastAsia="Times New Roman" w:hAnsi="Consolas" w:cs="Times New Roman"/>
+          <w:color w:val="D4D4D4"/>
+          <w:sz w:val="21"/>
+          <w:szCs w:val="21"/>
+        </w:rPr>
+        <w:t xml:space="preserve">        </w:t>
+      </w:r>
+      <w:r>
+        <w:rPr>
+          <w:rFonts w:ascii="Consolas" w:eastAsia="Times New Roman" w:hAnsi="Consolas" w:cs="Times New Roman"/>
+          <w:color w:val="C586C0"/>
+          <w:sz w:val="21"/>
+          <w:szCs w:val="21"/>
+        </w:rPr>
+        <w:t>if</w:t>
+      </w:r>
+      <w:r>
+        <w:rPr>
+          <w:rFonts w:ascii="Consolas" w:eastAsia="Times New Roman" w:hAnsi="Consolas" w:cs="Times New Roman"/>
+          <w:color w:val="D4D4D4"/>
+          <w:sz w:val="21"/>
+          <w:szCs w:val="21"/>
+        </w:rPr>
+        <w:t>(branch==</w:t>
+      </w:r>
+      <w:r>
+        <w:rPr>
+          <w:rFonts w:ascii="Consolas" w:eastAsia="Times New Roman" w:hAnsi="Consolas" w:cs="Times New Roman"/>
+          <w:color w:val="B5CEA8"/>
+          <w:sz w:val="21"/>
+          <w:szCs w:val="21"/>
+        </w:rPr>
+        <w:t>0</w:t>
+      </w:r>
+      <w:r>
+        <w:rPr>
+          <w:rFonts w:ascii="Consolas" w:eastAsia="Times New Roman" w:hAnsi="Consolas" w:cs="Times New Roman"/>
+          <w:color w:val="D4D4D4"/>
+          <w:sz w:val="21"/>
+          <w:szCs w:val="21"/>
+        </w:rPr>
+        <w:t>)</w:t>
+      </w:r>
+    </w:p>
+    <w:p>
+      <w:pPr>
+        <w:shd w:val="clear" w:color="auto" w:fill="1E1E1E"/>
+        <w:spacing w:after="0" w:line="285" w:lineRule="atLeast"/>
+        <w:rPr>
+          <w:rFonts w:ascii="Consolas" w:eastAsia="Times New Roman" w:hAnsi="Consolas" w:cs="Times New Roman"/>
+          <w:color w:val="D4D4D4"/>
+          <w:sz w:val="21"/>
+          <w:szCs w:val="21"/>
+        </w:rPr>
+      </w:pPr>
+      <w:r>
+        <w:rPr>
+          <w:rFonts w:ascii="Consolas" w:eastAsia="Times New Roman" w:hAnsi="Consolas" w:cs="Times New Roman"/>
+          <w:color w:val="D4D4D4"/>
+          <w:sz w:val="21"/>
+          <w:szCs w:val="21"/>
+        </w:rPr>
+        <w:t>            yyin=</w:t>
+      </w:r>
+      <w:r>
+        <w:rPr>
+          <w:rFonts w:ascii="Consolas" w:eastAsia="Times New Roman" w:hAnsi="Consolas" w:cs="Times New Roman"/>
+          <w:color w:val="DCDCAA"/>
+          <w:sz w:val="21"/>
+          <w:szCs w:val="21"/>
+        </w:rPr>
+        <w:t>startDay</w:t>
+      </w:r>
+      <w:r>
+        <w:rPr>
+          <w:rFonts w:ascii="Consolas" w:eastAsia="Times New Roman" w:hAnsi="Consolas" w:cs="Times New Roman"/>
+          <w:color w:val="D4D4D4"/>
+          <w:sz w:val="21"/>
+          <w:szCs w:val="21"/>
+        </w:rPr>
+        <w:t>();</w:t>
+      </w:r>
+    </w:p>
+    <w:p>
+      <w:pPr>
+        <w:shd w:val="clear" w:color="auto" w:fill="1E1E1E"/>
+        <w:spacing w:after="0" w:line="285" w:lineRule="atLeast"/>
+        <w:rPr>
+          <w:rFonts w:ascii="Consolas" w:eastAsia="Times New Roman" w:hAnsi="Consolas" w:cs="Times New Roman"/>
+          <w:color w:val="D4D4D4"/>
+          <w:sz w:val="21"/>
+          <w:szCs w:val="21"/>
+        </w:rPr>
+      </w:pPr>
+      <w:r>
+        <w:rPr>
+          <w:rFonts w:ascii="Consolas" w:eastAsia="Times New Roman" w:hAnsi="Consolas" w:cs="Times New Roman"/>
+          <w:color w:val="D4D4D4"/>
+          <w:sz w:val="21"/>
+          <w:szCs w:val="21"/>
+        </w:rPr>
+        <w:t xml:space="preserve">        </w:t>
+      </w:r>
+      <w:r>
+        <w:rPr>
+          <w:rFonts w:ascii="Consolas" w:eastAsia="Times New Roman" w:hAnsi="Consolas" w:cs="Times New Roman"/>
+          <w:color w:val="C586C0"/>
+          <w:sz w:val="21"/>
+          <w:szCs w:val="21"/>
+        </w:rPr>
+        <w:t>else</w:t>
+      </w:r>
+    </w:p>
+    <w:p>
+      <w:pPr>
+        <w:shd w:val="clear" w:color="auto" w:fill="1E1E1E"/>
+        <w:spacing w:after="0" w:line="285" w:lineRule="atLeast"/>
+        <w:rPr>
+          <w:rFonts w:ascii="Consolas" w:eastAsia="Times New Roman" w:hAnsi="Consolas" w:cs="Times New Roman"/>
+          <w:color w:val="D4D4D4"/>
+          <w:sz w:val="21"/>
+          <w:szCs w:val="21"/>
+        </w:rPr>
+      </w:pPr>
+      <w:r>
+        <w:rPr>
+          <w:rFonts w:ascii="Consolas" w:eastAsia="Times New Roman" w:hAnsi="Consolas" w:cs="Times New Roman"/>
+          <w:color w:val="D4D4D4"/>
+          <w:sz w:val="21"/>
+          <w:szCs w:val="21"/>
+        </w:rPr>
+        <w:t>            {</w:t>
+      </w:r>
+    </w:p>
+    <w:p>
+      <w:pPr>
+        <w:shd w:val="clear" w:color="auto" w:fill="1E1E1E"/>
+        <w:spacing w:after="0" w:line="285" w:lineRule="atLeast"/>
+        <w:rPr>
+          <w:rFonts w:ascii="Consolas" w:eastAsia="Times New Roman" w:hAnsi="Consolas" w:cs="Times New Roman"/>
+          <w:color w:val="D4D4D4"/>
+          <w:sz w:val="21"/>
+          <w:szCs w:val="21"/>
+        </w:rPr>
+      </w:pPr>
+      <w:r>
+        <w:rPr>
+          <w:rFonts w:ascii="Consolas" w:eastAsia="Times New Roman" w:hAnsi="Consolas" w:cs="Times New Roman"/>
+          <w:color w:val="D4D4D4"/>
+          <w:sz w:val="21"/>
+          <w:szCs w:val="21"/>
+        </w:rPr>
+        <w:t>                yyin=</w:t>
+      </w:r>
+      <w:r>
+        <w:rPr>
+          <w:rFonts w:ascii="Consolas" w:eastAsia="Times New Roman" w:hAnsi="Consolas" w:cs="Times New Roman"/>
+          <w:color w:val="DCDCAA"/>
+          <w:sz w:val="21"/>
+          <w:szCs w:val="21"/>
+        </w:rPr>
+        <w:t>fopen</w:t>
+      </w:r>
+      <w:r>
+        <w:rPr>
+          <w:rFonts w:ascii="Consolas" w:eastAsia="Times New Roman" w:hAnsi="Consolas" w:cs="Times New Roman"/>
+          <w:color w:val="D4D4D4"/>
+          <w:sz w:val="21"/>
+          <w:szCs w:val="21"/>
+        </w:rPr>
+        <w:t>(branchFile,</w:t>
+      </w:r>
+      <w:r>
+        <w:rPr>
+          <w:rFonts w:ascii="Consolas" w:eastAsia="Times New Roman" w:hAnsi="Consolas" w:cs="Times New Roman"/>
+          <w:color w:val="CE9178"/>
+          <w:sz w:val="21"/>
+          <w:szCs w:val="21"/>
+        </w:rPr>
+        <w:t>"r"</w:t>
+      </w:r>
+      <w:r>
+        <w:rPr>
+          <w:rFonts w:ascii="Consolas" w:eastAsia="Times New Roman" w:hAnsi="Consolas" w:cs="Times New Roman"/>
+          <w:color w:val="D4D4D4"/>
+          <w:sz w:val="21"/>
+          <w:szCs w:val="21"/>
+        </w:rPr>
+        <w:t>);</w:t>
+      </w:r>
+    </w:p>
+    <w:p>
+      <w:pPr>
+        <w:shd w:val="clear" w:color="auto" w:fill="1E1E1E"/>
+        <w:spacing w:after="0" w:line="285" w:lineRule="atLeast"/>
+        <w:rPr>
+          <w:rFonts w:ascii="Consolas" w:eastAsia="Times New Roman" w:hAnsi="Consolas" w:cs="Times New Roman"/>
+          <w:color w:val="D4D4D4"/>
+          <w:sz w:val="21"/>
+          <w:szCs w:val="21"/>
+        </w:rPr>
+      </w:pPr>
+      <w:r>
+        <w:rPr>
+          <w:rFonts w:ascii="Consolas" w:eastAsia="Times New Roman" w:hAnsi="Consolas" w:cs="Times New Roman"/>
+          <w:color w:val="D4D4D4"/>
+          <w:sz w:val="21"/>
+          <w:szCs w:val="21"/>
+        </w:rPr>
+        <w:t>                branch=</w:t>
+      </w:r>
+      <w:r>
+        <w:rPr>
+          <w:rFonts w:ascii="Consolas" w:eastAsia="Times New Roman" w:hAnsi="Consolas" w:cs="Times New Roman"/>
+          <w:color w:val="B5CEA8"/>
+          <w:sz w:val="21"/>
+          <w:szCs w:val="21"/>
+        </w:rPr>
+        <w:t>0</w:t>
+      </w:r>
+      <w:r>
+        <w:rPr>
+          <w:rFonts w:ascii="Consolas" w:eastAsia="Times New Roman" w:hAnsi="Consolas" w:cs="Times New Roman"/>
+          <w:color w:val="D4D4D4"/>
+          <w:sz w:val="21"/>
+          <w:szCs w:val="21"/>
+        </w:rPr>
+        <w:t>;</w:t>
+      </w:r>
+    </w:p>
+    <w:p>
+      <w:pPr>
+        <w:shd w:val="clear" w:color="auto" w:fill="1E1E1E"/>
+        <w:spacing w:after="0" w:line="285" w:lineRule="atLeast"/>
+        <w:rPr>
+          <w:rFonts w:ascii="Consolas" w:eastAsia="Times New Roman" w:hAnsi="Consolas" w:cs="Times New Roman"/>
+          <w:color w:val="D4D4D4"/>
+          <w:sz w:val="21"/>
+          <w:szCs w:val="21"/>
+        </w:rPr>
+      </w:pPr>
+      <w:r>
+        <w:rPr>
+          <w:rFonts w:ascii="Consolas" w:eastAsia="Times New Roman" w:hAnsi="Consolas" w:cs="Times New Roman"/>
+          <w:color w:val="D4D4D4"/>
+          <w:sz w:val="21"/>
+          <w:szCs w:val="21"/>
+        </w:rPr>
+        <w:t>            }</w:t>
+      </w:r>
+    </w:p>
+    <w:p>
+      <w:pPr>
+        <w:shd w:val="clear" w:color="auto" w:fill="1E1E1E"/>
+        <w:spacing w:after="0" w:line="285" w:lineRule="atLeast"/>
+        <w:rPr>
+          <w:rFonts w:ascii="Consolas" w:eastAsia="Times New Roman" w:hAnsi="Consolas" w:cs="Times New Roman"/>
+          <w:color w:val="D4D4D4"/>
+          <w:sz w:val="21"/>
+          <w:szCs w:val="21"/>
+        </w:rPr>
+      </w:pPr>
+      <w:r>
+        <w:rPr>
+          <w:rFonts w:ascii="Consolas" w:eastAsia="Times New Roman" w:hAnsi="Consolas" w:cs="Times New Roman"/>
+          <w:color w:val="D4D4D4"/>
+          <w:sz w:val="21"/>
+          <w:szCs w:val="21"/>
+        </w:rPr>
+        <w:t xml:space="preserve">        </w:t>
+      </w:r>
+    </w:p>
+    <w:p>
+      <w:pPr>
+        <w:shd w:val="clear" w:color="auto" w:fill="1E1E1E"/>
+        <w:spacing w:after="0" w:line="285" w:lineRule="atLeast"/>
+        <w:rPr>
+          <w:rFonts w:ascii="Consolas" w:eastAsia="Times New Roman" w:hAnsi="Consolas" w:cs="Times New Roman"/>
+          <w:color w:val="D4D4D4"/>
+          <w:sz w:val="21"/>
+          <w:szCs w:val="21"/>
+        </w:rPr>
+      </w:pPr>
+      <w:r>
+        <w:rPr>
+          <w:rFonts w:ascii="Consolas" w:eastAsia="Times New Roman" w:hAnsi="Consolas" w:cs="Times New Roman"/>
+          <w:color w:val="D4D4D4"/>
+          <w:sz w:val="21"/>
+          <w:szCs w:val="21"/>
+        </w:rPr>
+        <w:t>    }</w:t>
+      </w:r>
+    </w:p>
+    <w:p>
+      <w:pPr>
+        <w:ind w:left="360"/>
+      </w:pPr>
     </w:p>
     <w:p>
       <w:pPr>
@@ -1600,27 +2595,140 @@
           <w:ilvl w:val="0"/>
           <w:numId w:val="11"/>
         </w:numPr>
-        <w:rPr>
-          <w:lang w:val="ro-RO"/>
-        </w:rPr>
-      </w:pPr>
-      <w:r>
-        <w:rPr>
-          <w:lang w:val="ro-RO"/>
-        </w:rPr>
-        <w:t>Options</w:t>
-      </w:r>
-      <w:r>
-        <w:rPr>
-          <w:lang w:val="ro-RO"/>
-        </w:rPr>
-        <w:t xml:space="preserve">: </w:t>
-      </w:r>
-      <w:r>
-        <w:rPr>
-          <w:lang w:val="ro-RO"/>
-        </w:rPr>
-        <w:t>OPTIONS,PLACES,TOPICS,ACTIVITIES</w:t>
+        <w:shd w:val="clear" w:color="auto" w:fill="1E1E1E"/>
+        <w:spacing w:after="0" w:line="285" w:lineRule="atLeast"/>
+        <w:rPr>
+          <w:rFonts w:ascii="Consolas" w:eastAsia="Times New Roman" w:hAnsi="Consolas" w:cs="Times New Roman"/>
+          <w:color w:val="D4D4D4"/>
+          <w:sz w:val="21"/>
+          <w:szCs w:val="21"/>
+        </w:rPr>
+      </w:pPr>
+      <w:r>
+        <w:rPr>
+          <w:rFonts w:ascii="Consolas" w:eastAsia="Times New Roman" w:hAnsi="Consolas" w:cs="Times New Roman"/>
+          <w:color w:val="569CD6"/>
+          <w:sz w:val="21"/>
+          <w:szCs w:val="21"/>
+        </w:rPr>
+        <w:t>static</w:t>
+      </w:r>
+      <w:r>
+        <w:rPr>
+          <w:rFonts w:ascii="Consolas" w:eastAsia="Times New Roman" w:hAnsi="Consolas" w:cs="Times New Roman"/>
+          <w:color w:val="D4D4D4"/>
+          <w:sz w:val="21"/>
+          <w:szCs w:val="21"/>
+        </w:rPr>
+        <w:t xml:space="preserve"> </w:t>
+      </w:r>
+      <w:r>
+        <w:rPr>
+          <w:rFonts w:ascii="Consolas" w:eastAsia="Times New Roman" w:hAnsi="Consolas" w:cs="Times New Roman"/>
+          <w:color w:val="569CD6"/>
+          <w:sz w:val="21"/>
+          <w:szCs w:val="21"/>
+        </w:rPr>
+        <w:t>enum</w:t>
+      </w:r>
+      <w:r>
+        <w:rPr>
+          <w:rFonts w:ascii="Consolas" w:eastAsia="Times New Roman" w:hAnsi="Consolas" w:cs="Times New Roman"/>
+          <w:color w:val="D4D4D4"/>
+          <w:sz w:val="21"/>
+          <w:szCs w:val="21"/>
+        </w:rPr>
+        <w:t xml:space="preserve"> </w:t>
+      </w:r>
+      <w:r>
+        <w:rPr>
+          <w:rFonts w:ascii="Consolas" w:eastAsia="Times New Roman" w:hAnsi="Consolas" w:cs="Times New Roman"/>
+          <w:color w:val="4EC9B0"/>
+          <w:sz w:val="21"/>
+          <w:szCs w:val="21"/>
+        </w:rPr>
+        <w:t>options</w:t>
+      </w:r>
+      <w:r>
+        <w:rPr>
+          <w:rFonts w:ascii="Consolas" w:eastAsia="Times New Roman" w:hAnsi="Consolas" w:cs="Times New Roman"/>
+          <w:color w:val="D4D4D4"/>
+          <w:sz w:val="21"/>
+          <w:szCs w:val="21"/>
+        </w:rPr>
+        <w:t xml:space="preserve">{ </w:t>
+      </w:r>
+      <w:r>
+        <w:rPr>
+          <w:rFonts w:ascii="Consolas" w:eastAsia="Times New Roman" w:hAnsi="Consolas" w:cs="Times New Roman"/>
+          <w:color w:val="4FC1FF"/>
+          <w:sz w:val="21"/>
+          <w:szCs w:val="21"/>
+        </w:rPr>
+        <w:t>OPTIONS</w:t>
+      </w:r>
+      <w:r>
+        <w:rPr>
+          <w:rFonts w:ascii="Consolas" w:eastAsia="Times New Roman" w:hAnsi="Consolas" w:cs="Times New Roman"/>
+          <w:color w:val="D4D4D4"/>
+          <w:sz w:val="21"/>
+          <w:szCs w:val="21"/>
+        </w:rPr>
+        <w:t xml:space="preserve">, </w:t>
+      </w:r>
+      <w:r>
+        <w:rPr>
+          <w:rFonts w:ascii="Consolas" w:eastAsia="Times New Roman" w:hAnsi="Consolas" w:cs="Times New Roman"/>
+          <w:color w:val="4FC1FF"/>
+          <w:sz w:val="21"/>
+          <w:szCs w:val="21"/>
+        </w:rPr>
+        <w:t>PLACES</w:t>
+      </w:r>
+      <w:r>
+        <w:rPr>
+          <w:rFonts w:ascii="Consolas" w:eastAsia="Times New Roman" w:hAnsi="Consolas" w:cs="Times New Roman"/>
+          <w:color w:val="D4D4D4"/>
+          <w:sz w:val="21"/>
+          <w:szCs w:val="21"/>
+        </w:rPr>
+        <w:t xml:space="preserve">, </w:t>
+      </w:r>
+      <w:r>
+        <w:rPr>
+          <w:rFonts w:ascii="Consolas" w:eastAsia="Times New Roman" w:hAnsi="Consolas" w:cs="Times New Roman"/>
+          <w:color w:val="4FC1FF"/>
+          <w:sz w:val="21"/>
+          <w:szCs w:val="21"/>
+        </w:rPr>
+        <w:t>ACTIVITIES</w:t>
+      </w:r>
+      <w:r>
+        <w:rPr>
+          <w:rFonts w:ascii="Consolas" w:eastAsia="Times New Roman" w:hAnsi="Consolas" w:cs="Times New Roman"/>
+          <w:color w:val="D4D4D4"/>
+          <w:sz w:val="21"/>
+          <w:szCs w:val="21"/>
+        </w:rPr>
+        <w:t xml:space="preserve">, </w:t>
+      </w:r>
+      <w:r>
+        <w:rPr>
+          <w:rFonts w:ascii="Consolas" w:eastAsia="Times New Roman" w:hAnsi="Consolas" w:cs="Times New Roman"/>
+          <w:color w:val="4FC1FF"/>
+          <w:sz w:val="21"/>
+          <w:szCs w:val="21"/>
+        </w:rPr>
+        <w:t>TOPICS</w:t>
+      </w:r>
+      <w:r>
+        <w:rPr>
+          <w:rFonts w:ascii="Consolas" w:eastAsia="Times New Roman" w:hAnsi="Consolas" w:cs="Times New Roman"/>
+          <w:color w:val="D4D4D4"/>
+          <w:sz w:val="21"/>
+          <w:szCs w:val="21"/>
+        </w:rPr>
+        <w:t>} option;</w:t>
       </w:r>
     </w:p>
     <w:p>
@@ -1813,6 +2921,640 @@
     </w:p>
     <w:p>
       <w:pPr>
+        <w:pStyle w:val="ListParagraph"/>
+        <w:numPr>
+          <w:ilvl w:val="0"/>
+          <w:numId w:val="9"/>
+        </w:numPr>
+      </w:pPr>
+      <w:r>
+        <w:t>Global_variables: Care conține toate câmpurile cu variabilele globale pentru a nu scrie multe declarații cu extern în fișierul .y. Primele 3 variabile sunt array-ul cu numele token-ilor hardcodați pentru a le găsi eventual mai ușor o valoare numerică</w:t>
+      </w:r>
+      <w:r>
+        <w:t>. Restul vor fi explica</w:t>
+      </w:r>
+      <w:r>
+        <w:rPr>
+          <w:lang w:val="ro-RO"/>
+        </w:rPr>
+        <w:t>ți ulterior</w:t>
+      </w:r>
+    </w:p>
+    <w:p>
+      <w:pPr>
+        <w:shd w:val="clear" w:color="auto" w:fill="1E1E1E"/>
+        <w:spacing w:after="0" w:line="285" w:lineRule="atLeast"/>
+        <w:ind w:left="360"/>
+        <w:rPr>
+          <w:rFonts w:ascii="Consolas" w:eastAsia="Times New Roman" w:hAnsi="Consolas" w:cs="Times New Roman"/>
+          <w:color w:val="D4D4D4"/>
+          <w:sz w:val="21"/>
+          <w:szCs w:val="21"/>
+        </w:rPr>
+      </w:pPr>
+      <w:r>
+        <w:rPr>
+          <w:rFonts w:ascii="Consolas" w:eastAsia="Times New Roman" w:hAnsi="Consolas" w:cs="Times New Roman"/>
+          <w:color w:val="569CD6"/>
+          <w:sz w:val="21"/>
+          <w:szCs w:val="21"/>
+        </w:rPr>
+        <w:lastRenderedPageBreak/>
+        <w:t>typedef</w:t>
+      </w:r>
+      <w:r>
+        <w:rPr>
+          <w:rFonts w:ascii="Consolas" w:eastAsia="Times New Roman" w:hAnsi="Consolas" w:cs="Times New Roman"/>
+          <w:color w:val="D4D4D4"/>
+          <w:sz w:val="21"/>
+          <w:szCs w:val="21"/>
+        </w:rPr>
+        <w:t xml:space="preserve"> </w:t>
+      </w:r>
+      <w:r>
+        <w:rPr>
+          <w:rFonts w:ascii="Consolas" w:eastAsia="Times New Roman" w:hAnsi="Consolas" w:cs="Times New Roman"/>
+          <w:color w:val="569CD6"/>
+          <w:sz w:val="21"/>
+          <w:szCs w:val="21"/>
+        </w:rPr>
+        <w:t>struct</w:t>
+      </w:r>
+      <w:r>
+        <w:rPr>
+          <w:rFonts w:ascii="Consolas" w:eastAsia="Times New Roman" w:hAnsi="Consolas" w:cs="Times New Roman"/>
+          <w:color w:val="D4D4D4"/>
+          <w:sz w:val="21"/>
+          <w:szCs w:val="21"/>
+        </w:rPr>
+        <w:t xml:space="preserve"> </w:t>
+      </w:r>
+      <w:r>
+        <w:rPr>
+          <w:rFonts w:ascii="Consolas" w:eastAsia="Times New Roman" w:hAnsi="Consolas" w:cs="Times New Roman"/>
+          <w:color w:val="4EC9B0"/>
+          <w:sz w:val="21"/>
+          <w:szCs w:val="21"/>
+        </w:rPr>
+        <w:t>_shared</w:t>
+      </w:r>
+      <w:r>
+        <w:rPr>
+          <w:rFonts w:ascii="Consolas" w:eastAsia="Times New Roman" w:hAnsi="Consolas" w:cs="Times New Roman"/>
+          <w:color w:val="D4D4D4"/>
+          <w:sz w:val="21"/>
+          <w:szCs w:val="21"/>
+        </w:rPr>
+        <w:t>{</w:t>
+      </w:r>
+    </w:p>
+    <w:p>
+      <w:pPr>
+        <w:shd w:val="clear" w:color="auto" w:fill="1E1E1E"/>
+        <w:spacing w:after="0" w:line="285" w:lineRule="atLeast"/>
+        <w:ind w:left="360"/>
+        <w:rPr>
+          <w:rFonts w:ascii="Consolas" w:eastAsia="Times New Roman" w:hAnsi="Consolas" w:cs="Times New Roman"/>
+          <w:color w:val="D4D4D4"/>
+          <w:sz w:val="21"/>
+          <w:szCs w:val="21"/>
+        </w:rPr>
+      </w:pPr>
+      <w:r>
+        <w:rPr>
+          <w:rFonts w:ascii="Consolas" w:eastAsia="Times New Roman" w:hAnsi="Consolas" w:cs="Times New Roman"/>
+          <w:color w:val="D4D4D4"/>
+          <w:sz w:val="21"/>
+          <w:szCs w:val="21"/>
+        </w:rPr>
+        <w:t xml:space="preserve">    </w:t>
+      </w:r>
+      <w:r>
+        <w:rPr>
+          <w:rFonts w:ascii="Consolas" w:eastAsia="Times New Roman" w:hAnsi="Consolas" w:cs="Times New Roman"/>
+          <w:color w:val="569CD6"/>
+          <w:sz w:val="21"/>
+          <w:szCs w:val="21"/>
+        </w:rPr>
+        <w:t>const</w:t>
+      </w:r>
+      <w:r>
+        <w:rPr>
+          <w:rFonts w:ascii="Consolas" w:eastAsia="Times New Roman" w:hAnsi="Consolas" w:cs="Times New Roman"/>
+          <w:color w:val="D4D4D4"/>
+          <w:sz w:val="21"/>
+          <w:szCs w:val="21"/>
+        </w:rPr>
+        <w:t xml:space="preserve"> </w:t>
+      </w:r>
+      <w:r>
+        <w:rPr>
+          <w:rFonts w:ascii="Consolas" w:eastAsia="Times New Roman" w:hAnsi="Consolas" w:cs="Times New Roman"/>
+          <w:color w:val="569CD6"/>
+          <w:sz w:val="21"/>
+          <w:szCs w:val="21"/>
+        </w:rPr>
+        <w:t>char</w:t>
+      </w:r>
+      <w:r>
+        <w:rPr>
+          <w:rFonts w:ascii="Consolas" w:eastAsia="Times New Roman" w:hAnsi="Consolas" w:cs="Times New Roman"/>
+          <w:color w:val="D4D4D4"/>
+          <w:sz w:val="21"/>
+          <w:szCs w:val="21"/>
+        </w:rPr>
+        <w:t xml:space="preserve">* </w:t>
+      </w:r>
+      <w:r>
+        <w:rPr>
+          <w:rFonts w:ascii="Consolas" w:eastAsia="Times New Roman" w:hAnsi="Consolas" w:cs="Times New Roman"/>
+          <w:color w:val="9CDCFE"/>
+          <w:sz w:val="21"/>
+          <w:szCs w:val="21"/>
+        </w:rPr>
+        <w:t>placesNames</w:t>
+      </w:r>
+      <w:r>
+        <w:rPr>
+          <w:rFonts w:ascii="Consolas" w:eastAsia="Times New Roman" w:hAnsi="Consolas" w:cs="Times New Roman"/>
+          <w:color w:val="D4D4D4"/>
+          <w:sz w:val="21"/>
+          <w:szCs w:val="21"/>
+        </w:rPr>
+        <w:t>[MAX_PLACES];</w:t>
+      </w:r>
+    </w:p>
+    <w:p>
+      <w:pPr>
+        <w:shd w:val="clear" w:color="auto" w:fill="1E1E1E"/>
+        <w:spacing w:after="0" w:line="285" w:lineRule="atLeast"/>
+        <w:ind w:left="360"/>
+        <w:rPr>
+          <w:rFonts w:ascii="Consolas" w:eastAsia="Times New Roman" w:hAnsi="Consolas" w:cs="Times New Roman"/>
+          <w:color w:val="D4D4D4"/>
+          <w:sz w:val="21"/>
+          <w:szCs w:val="21"/>
+        </w:rPr>
+      </w:pPr>
+      <w:r>
+        <w:rPr>
+          <w:rFonts w:ascii="Consolas" w:eastAsia="Times New Roman" w:hAnsi="Consolas" w:cs="Times New Roman"/>
+          <w:color w:val="D4D4D4"/>
+          <w:sz w:val="21"/>
+          <w:szCs w:val="21"/>
+        </w:rPr>
+        <w:t xml:space="preserve">    </w:t>
+      </w:r>
+      <w:r>
+        <w:rPr>
+          <w:rFonts w:ascii="Consolas" w:eastAsia="Times New Roman" w:hAnsi="Consolas" w:cs="Times New Roman"/>
+          <w:color w:val="569CD6"/>
+          <w:sz w:val="21"/>
+          <w:szCs w:val="21"/>
+        </w:rPr>
+        <w:t>const</w:t>
+      </w:r>
+      <w:r>
+        <w:rPr>
+          <w:rFonts w:ascii="Consolas" w:eastAsia="Times New Roman" w:hAnsi="Consolas" w:cs="Times New Roman"/>
+          <w:color w:val="D4D4D4"/>
+          <w:sz w:val="21"/>
+          <w:szCs w:val="21"/>
+        </w:rPr>
+        <w:t xml:space="preserve"> </w:t>
+      </w:r>
+      <w:r>
+        <w:rPr>
+          <w:rFonts w:ascii="Consolas" w:eastAsia="Times New Roman" w:hAnsi="Consolas" w:cs="Times New Roman"/>
+          <w:color w:val="569CD6"/>
+          <w:sz w:val="21"/>
+          <w:szCs w:val="21"/>
+        </w:rPr>
+        <w:t>char</w:t>
+      </w:r>
+      <w:r>
+        <w:rPr>
+          <w:rFonts w:ascii="Consolas" w:eastAsia="Times New Roman" w:hAnsi="Consolas" w:cs="Times New Roman"/>
+          <w:color w:val="D4D4D4"/>
+          <w:sz w:val="21"/>
+          <w:szCs w:val="21"/>
+        </w:rPr>
+        <w:t xml:space="preserve">* </w:t>
+      </w:r>
+      <w:r>
+        <w:rPr>
+          <w:rFonts w:ascii="Consolas" w:eastAsia="Times New Roman" w:hAnsi="Consolas" w:cs="Times New Roman"/>
+          <w:color w:val="9CDCFE"/>
+          <w:sz w:val="21"/>
+          <w:szCs w:val="21"/>
+        </w:rPr>
+        <w:t>optionsNames</w:t>
+      </w:r>
+      <w:r>
+        <w:rPr>
+          <w:rFonts w:ascii="Consolas" w:eastAsia="Times New Roman" w:hAnsi="Consolas" w:cs="Times New Roman"/>
+          <w:color w:val="D4D4D4"/>
+          <w:sz w:val="21"/>
+          <w:szCs w:val="21"/>
+        </w:rPr>
+        <w:t>[MAX_OPTIONS];</w:t>
+      </w:r>
+    </w:p>
+    <w:p>
+      <w:pPr>
+        <w:shd w:val="clear" w:color="auto" w:fill="1E1E1E"/>
+        <w:spacing w:after="0" w:line="285" w:lineRule="atLeast"/>
+        <w:ind w:left="360"/>
+        <w:rPr>
+          <w:rFonts w:ascii="Consolas" w:eastAsia="Times New Roman" w:hAnsi="Consolas" w:cs="Times New Roman"/>
+          <w:color w:val="D4D4D4"/>
+          <w:sz w:val="21"/>
+          <w:szCs w:val="21"/>
+        </w:rPr>
+      </w:pPr>
+      <w:r>
+        <w:rPr>
+          <w:rFonts w:ascii="Consolas" w:eastAsia="Times New Roman" w:hAnsi="Consolas" w:cs="Times New Roman"/>
+          <w:color w:val="D4D4D4"/>
+          <w:sz w:val="21"/>
+          <w:szCs w:val="21"/>
+        </w:rPr>
+        <w:t xml:space="preserve">    </w:t>
+      </w:r>
+      <w:r>
+        <w:rPr>
+          <w:rFonts w:ascii="Consolas" w:eastAsia="Times New Roman" w:hAnsi="Consolas" w:cs="Times New Roman"/>
+          <w:color w:val="569CD6"/>
+          <w:sz w:val="21"/>
+          <w:szCs w:val="21"/>
+        </w:rPr>
+        <w:t>const</w:t>
+      </w:r>
+      <w:r>
+        <w:rPr>
+          <w:rFonts w:ascii="Consolas" w:eastAsia="Times New Roman" w:hAnsi="Consolas" w:cs="Times New Roman"/>
+          <w:color w:val="D4D4D4"/>
+          <w:sz w:val="21"/>
+          <w:szCs w:val="21"/>
+        </w:rPr>
+        <w:t xml:space="preserve"> </w:t>
+      </w:r>
+      <w:r>
+        <w:rPr>
+          <w:rFonts w:ascii="Consolas" w:eastAsia="Times New Roman" w:hAnsi="Consolas" w:cs="Times New Roman"/>
+          <w:color w:val="569CD6"/>
+          <w:sz w:val="21"/>
+          <w:szCs w:val="21"/>
+        </w:rPr>
+        <w:t>char</w:t>
+      </w:r>
+      <w:r>
+        <w:rPr>
+          <w:rFonts w:ascii="Consolas" w:eastAsia="Times New Roman" w:hAnsi="Consolas" w:cs="Times New Roman"/>
+          <w:color w:val="D4D4D4"/>
+          <w:sz w:val="21"/>
+          <w:szCs w:val="21"/>
+        </w:rPr>
+        <w:t xml:space="preserve">* </w:t>
+      </w:r>
+      <w:r>
+        <w:rPr>
+          <w:rFonts w:ascii="Consolas" w:eastAsia="Times New Roman" w:hAnsi="Consolas" w:cs="Times New Roman"/>
+          <w:color w:val="9CDCFE"/>
+          <w:sz w:val="21"/>
+          <w:szCs w:val="21"/>
+        </w:rPr>
+        <w:t>topicsNames</w:t>
+      </w:r>
+      <w:r>
+        <w:rPr>
+          <w:rFonts w:ascii="Consolas" w:eastAsia="Times New Roman" w:hAnsi="Consolas" w:cs="Times New Roman"/>
+          <w:color w:val="D4D4D4"/>
+          <w:sz w:val="21"/>
+          <w:szCs w:val="21"/>
+        </w:rPr>
+        <w:t>[MAX_PLACES];</w:t>
+      </w:r>
+    </w:p>
+    <w:p>
+      <w:pPr>
+        <w:shd w:val="clear" w:color="auto" w:fill="1E1E1E"/>
+        <w:spacing w:after="0" w:line="285" w:lineRule="atLeast"/>
+        <w:ind w:left="360"/>
+        <w:rPr>
+          <w:rFonts w:ascii="Consolas" w:eastAsia="Times New Roman" w:hAnsi="Consolas" w:cs="Times New Roman"/>
+          <w:color w:val="D4D4D4"/>
+          <w:sz w:val="21"/>
+          <w:szCs w:val="21"/>
+        </w:rPr>
+      </w:pPr>
+      <w:r>
+        <w:rPr>
+          <w:rFonts w:ascii="Consolas" w:eastAsia="Times New Roman" w:hAnsi="Consolas" w:cs="Times New Roman"/>
+          <w:color w:val="D4D4D4"/>
+          <w:sz w:val="21"/>
+          <w:szCs w:val="21"/>
+        </w:rPr>
+        <w:t xml:space="preserve">    cost </w:t>
+      </w:r>
+      <w:r>
+        <w:rPr>
+          <w:rFonts w:ascii="Consolas" w:eastAsia="Times New Roman" w:hAnsi="Consolas" w:cs="Times New Roman"/>
+          <w:color w:val="9CDCFE"/>
+          <w:sz w:val="21"/>
+          <w:szCs w:val="21"/>
+        </w:rPr>
+        <w:t>movingCost</w:t>
+      </w:r>
+      <w:r>
+        <w:rPr>
+          <w:rFonts w:ascii="Consolas" w:eastAsia="Times New Roman" w:hAnsi="Consolas" w:cs="Times New Roman"/>
+          <w:color w:val="D4D4D4"/>
+          <w:sz w:val="21"/>
+          <w:szCs w:val="21"/>
+        </w:rPr>
+        <w:t>[MAX_PLACES][MAX_PLACES];</w:t>
+      </w:r>
+    </w:p>
+    <w:p>
+      <w:pPr>
+        <w:shd w:val="clear" w:color="auto" w:fill="1E1E1E"/>
+        <w:spacing w:after="0" w:line="285" w:lineRule="atLeast"/>
+        <w:ind w:left="360"/>
+        <w:rPr>
+          <w:rFonts w:ascii="Consolas" w:eastAsia="Times New Roman" w:hAnsi="Consolas" w:cs="Times New Roman"/>
+          <w:color w:val="D4D4D4"/>
+          <w:sz w:val="21"/>
+          <w:szCs w:val="21"/>
+        </w:rPr>
+      </w:pPr>
+      <w:r>
+        <w:rPr>
+          <w:rFonts w:ascii="Consolas" w:eastAsia="Times New Roman" w:hAnsi="Consolas" w:cs="Times New Roman"/>
+          <w:color w:val="D4D4D4"/>
+          <w:sz w:val="21"/>
+          <w:szCs w:val="21"/>
+        </w:rPr>
+        <w:t xml:space="preserve">    </w:t>
+      </w:r>
+      <w:r>
+        <w:rPr>
+          <w:rFonts w:ascii="Consolas" w:eastAsia="Times New Roman" w:hAnsi="Consolas" w:cs="Times New Roman"/>
+          <w:color w:val="569CD6"/>
+          <w:sz w:val="21"/>
+          <w:szCs w:val="21"/>
+        </w:rPr>
+        <w:t>char</w:t>
+      </w:r>
+      <w:r>
+        <w:rPr>
+          <w:rFonts w:ascii="Consolas" w:eastAsia="Times New Roman" w:hAnsi="Consolas" w:cs="Times New Roman"/>
+          <w:color w:val="D4D4D4"/>
+          <w:sz w:val="21"/>
+          <w:szCs w:val="21"/>
+        </w:rPr>
+        <w:t xml:space="preserve"> </w:t>
+      </w:r>
+      <w:r>
+        <w:rPr>
+          <w:rFonts w:ascii="Consolas" w:eastAsia="Times New Roman" w:hAnsi="Consolas" w:cs="Times New Roman"/>
+          <w:color w:val="9CDCFE"/>
+          <w:sz w:val="21"/>
+          <w:szCs w:val="21"/>
+        </w:rPr>
+        <w:t>globals</w:t>
+      </w:r>
+      <w:r>
+        <w:rPr>
+          <w:rFonts w:ascii="Consolas" w:eastAsia="Times New Roman" w:hAnsi="Consolas" w:cs="Times New Roman"/>
+          <w:color w:val="D4D4D4"/>
+          <w:sz w:val="21"/>
+          <w:szCs w:val="21"/>
+        </w:rPr>
+        <w:t>[MAX_GLOBALS][</w:t>
+      </w:r>
+      <w:r>
+        <w:rPr>
+          <w:rFonts w:ascii="Consolas" w:eastAsia="Times New Roman" w:hAnsi="Consolas" w:cs="Times New Roman"/>
+          <w:color w:val="B5CEA8"/>
+          <w:sz w:val="21"/>
+          <w:szCs w:val="21"/>
+        </w:rPr>
+        <w:t>255</w:t>
+      </w:r>
+      <w:r>
+        <w:rPr>
+          <w:rFonts w:ascii="Consolas" w:eastAsia="Times New Roman" w:hAnsi="Consolas" w:cs="Times New Roman"/>
+          <w:color w:val="D4D4D4"/>
+          <w:sz w:val="21"/>
+          <w:szCs w:val="21"/>
+        </w:rPr>
+        <w:t>];</w:t>
+      </w:r>
+    </w:p>
+    <w:p>
+      <w:pPr>
+        <w:shd w:val="clear" w:color="auto" w:fill="1E1E1E"/>
+        <w:spacing w:after="0" w:line="285" w:lineRule="atLeast"/>
+        <w:ind w:left="360"/>
+        <w:rPr>
+          <w:rFonts w:ascii="Consolas" w:eastAsia="Times New Roman" w:hAnsi="Consolas" w:cs="Times New Roman"/>
+          <w:color w:val="D4D4D4"/>
+          <w:sz w:val="21"/>
+          <w:szCs w:val="21"/>
+        </w:rPr>
+      </w:pPr>
+      <w:r>
+        <w:rPr>
+          <w:rFonts w:ascii="Consolas" w:eastAsia="Times New Roman" w:hAnsi="Consolas" w:cs="Times New Roman"/>
+          <w:color w:val="D4D4D4"/>
+          <w:sz w:val="21"/>
+          <w:szCs w:val="21"/>
+        </w:rPr>
+        <w:t xml:space="preserve">    </w:t>
+      </w:r>
+      <w:r>
+        <w:rPr>
+          <w:rFonts w:ascii="Consolas" w:eastAsia="Times New Roman" w:hAnsi="Consolas" w:cs="Times New Roman"/>
+          <w:color w:val="569CD6"/>
+          <w:sz w:val="21"/>
+          <w:szCs w:val="21"/>
+        </w:rPr>
+        <w:t>int</w:t>
+      </w:r>
+      <w:r>
+        <w:rPr>
+          <w:rFonts w:ascii="Consolas" w:eastAsia="Times New Roman" w:hAnsi="Consolas" w:cs="Times New Roman"/>
+          <w:color w:val="D4D4D4"/>
+          <w:sz w:val="21"/>
+          <w:szCs w:val="21"/>
+        </w:rPr>
+        <w:t xml:space="preserve"> </w:t>
+      </w:r>
+      <w:r>
+        <w:rPr>
+          <w:rFonts w:ascii="Consolas" w:eastAsia="Times New Roman" w:hAnsi="Consolas" w:cs="Times New Roman"/>
+          <w:color w:val="9CDCFE"/>
+          <w:sz w:val="21"/>
+          <w:szCs w:val="21"/>
+        </w:rPr>
+        <w:t>globalsi</w:t>
+      </w:r>
+      <w:r>
+        <w:rPr>
+          <w:rFonts w:ascii="Consolas" w:eastAsia="Times New Roman" w:hAnsi="Consolas" w:cs="Times New Roman"/>
+          <w:color w:val="D4D4D4"/>
+          <w:sz w:val="21"/>
+          <w:szCs w:val="21"/>
+        </w:rPr>
+        <w:t>[MAX_GLOBALS_INT];</w:t>
+      </w:r>
+    </w:p>
+    <w:p>
+      <w:pPr>
+        <w:shd w:val="clear" w:color="auto" w:fill="1E1E1E"/>
+        <w:spacing w:after="0" w:line="285" w:lineRule="atLeast"/>
+        <w:ind w:left="360"/>
+        <w:rPr>
+          <w:rFonts w:ascii="Consolas" w:eastAsia="Times New Roman" w:hAnsi="Consolas" w:cs="Times New Roman"/>
+          <w:color w:val="D4D4D4"/>
+          <w:sz w:val="21"/>
+          <w:szCs w:val="21"/>
+        </w:rPr>
+      </w:pPr>
+      <w:r>
+        <w:rPr>
+          <w:rFonts w:ascii="Consolas" w:eastAsia="Times New Roman" w:hAnsi="Consolas" w:cs="Times New Roman"/>
+          <w:color w:val="D4D4D4"/>
+          <w:sz w:val="21"/>
+          <w:szCs w:val="21"/>
+        </w:rPr>
+        <w:t xml:space="preserve">    place </w:t>
+      </w:r>
+      <w:r>
+        <w:rPr>
+          <w:rFonts w:ascii="Consolas" w:eastAsia="Times New Roman" w:hAnsi="Consolas" w:cs="Times New Roman"/>
+          <w:color w:val="9CDCFE"/>
+          <w:sz w:val="21"/>
+          <w:szCs w:val="21"/>
+        </w:rPr>
+        <w:t>places</w:t>
+      </w:r>
+      <w:r>
+        <w:rPr>
+          <w:rFonts w:ascii="Consolas" w:eastAsia="Times New Roman" w:hAnsi="Consolas" w:cs="Times New Roman"/>
+          <w:color w:val="D4D4D4"/>
+          <w:sz w:val="21"/>
+          <w:szCs w:val="21"/>
+        </w:rPr>
+        <w:t>[MAX_PLACES];</w:t>
+      </w:r>
+    </w:p>
+    <w:p>
+      <w:pPr>
+        <w:shd w:val="clear" w:color="auto" w:fill="1E1E1E"/>
+        <w:spacing w:after="0" w:line="285" w:lineRule="atLeast"/>
+        <w:ind w:left="360"/>
+        <w:rPr>
+          <w:rFonts w:ascii="Consolas" w:eastAsia="Times New Roman" w:hAnsi="Consolas" w:cs="Times New Roman"/>
+          <w:color w:val="D4D4D4"/>
+          <w:sz w:val="21"/>
+          <w:szCs w:val="21"/>
+        </w:rPr>
+      </w:pPr>
+      <w:r>
+        <w:rPr>
+          <w:rFonts w:ascii="Consolas" w:eastAsia="Times New Roman" w:hAnsi="Consolas" w:cs="Times New Roman"/>
+          <w:color w:val="D4D4D4"/>
+          <w:sz w:val="21"/>
+          <w:szCs w:val="21"/>
+        </w:rPr>
+        <w:t xml:space="preserve">    character </w:t>
+      </w:r>
+      <w:r>
+        <w:rPr>
+          <w:rFonts w:ascii="Consolas" w:eastAsia="Times New Roman" w:hAnsi="Consolas" w:cs="Times New Roman"/>
+          <w:color w:val="9CDCFE"/>
+          <w:sz w:val="21"/>
+          <w:szCs w:val="21"/>
+        </w:rPr>
+        <w:t>characters</w:t>
+      </w:r>
+      <w:r>
+        <w:rPr>
+          <w:rFonts w:ascii="Consolas" w:eastAsia="Times New Roman" w:hAnsi="Consolas" w:cs="Times New Roman"/>
+          <w:color w:val="D4D4D4"/>
+          <w:sz w:val="21"/>
+          <w:szCs w:val="21"/>
+        </w:rPr>
+        <w:t>[MAX_CHARACTERS];</w:t>
+      </w:r>
+    </w:p>
+    <w:p>
+      <w:pPr>
+        <w:shd w:val="clear" w:color="auto" w:fill="1E1E1E"/>
+        <w:spacing w:after="0" w:line="285" w:lineRule="atLeast"/>
+        <w:ind w:left="360"/>
+        <w:rPr>
+          <w:rFonts w:ascii="Consolas" w:eastAsia="Times New Roman" w:hAnsi="Consolas" w:cs="Times New Roman"/>
+          <w:color w:val="D4D4D4"/>
+          <w:sz w:val="21"/>
+          <w:szCs w:val="21"/>
+        </w:rPr>
+      </w:pPr>
+      <w:r>
+        <w:rPr>
+          <w:rFonts w:ascii="Consolas" w:eastAsia="Times New Roman" w:hAnsi="Consolas" w:cs="Times New Roman"/>
+          <w:color w:val="D4D4D4"/>
+          <w:sz w:val="21"/>
+          <w:szCs w:val="21"/>
+        </w:rPr>
+        <w:t xml:space="preserve">    </w:t>
+      </w:r>
+    </w:p>
+    <w:p>
+      <w:pPr>
+        <w:shd w:val="clear" w:color="auto" w:fill="1E1E1E"/>
+        <w:spacing w:after="0" w:line="285" w:lineRule="atLeast"/>
+        <w:ind w:left="360"/>
+        <w:rPr>
+          <w:rFonts w:ascii="Consolas" w:eastAsia="Times New Roman" w:hAnsi="Consolas" w:cs="Times New Roman"/>
+          <w:color w:val="D4D4D4"/>
+          <w:sz w:val="21"/>
+          <w:szCs w:val="21"/>
+        </w:rPr>
+      </w:pPr>
+      <w:r>
+        <w:rPr>
+          <w:rFonts w:ascii="Consolas" w:eastAsia="Times New Roman" w:hAnsi="Consolas" w:cs="Times New Roman"/>
+          <w:color w:val="D4D4D4"/>
+          <w:sz w:val="21"/>
+          <w:szCs w:val="21"/>
+        </w:rPr>
+        <w:t>}</w:t>
+      </w:r>
+      <w:r>
+        <w:rPr>
+          <w:rFonts w:ascii="Consolas" w:eastAsia="Times New Roman" w:hAnsi="Consolas" w:cs="Times New Roman"/>
+          <w:color w:val="4EC9B0"/>
+          <w:sz w:val="21"/>
+          <w:szCs w:val="21"/>
+        </w:rPr>
+        <w:t>global_variables</w:t>
+      </w:r>
+      <w:r>
+        <w:rPr>
+          <w:rFonts w:ascii="Consolas" w:eastAsia="Times New Roman" w:hAnsi="Consolas" w:cs="Times New Roman"/>
+          <w:color w:val="D4D4D4"/>
+          <w:sz w:val="21"/>
+          <w:szCs w:val="21"/>
+        </w:rPr>
+        <w:t>;</w:t>
+      </w:r>
+    </w:p>
+    <w:p/>
+    <w:p>
+      <w:pPr>
         <w:pStyle w:val="Heading2"/>
         <w:rPr>
           <w:lang w:val="ro-RO"/>
@@ -1840,63 +3582,7 @@
         <w:rPr>
           <w:lang w:val="ro-RO"/>
         </w:rPr>
-        <w:t>Vector de personaje posibile. Acest vector reține</w:t>
-      </w:r>
-      <w:r>
-        <w:rPr>
-          <w:lang w:val="ro-RO"/>
-        </w:rPr>
-        <w:t xml:space="preserve"> personajele</w:t>
-      </w:r>
-      <w:r>
-        <w:rPr>
-          <w:lang w:val="ro-RO"/>
-        </w:rPr>
-        <w:t xml:space="preserve"> participante la acțiune pentru a le putea lua mai ușor numele și stat-uri</w:t>
-      </w:r>
-    </w:p>
-    <w:p>
-      <w:r>
-        <w:t>0: rezervat pentru ”???”, atunci când nu se știe cine vorbește... sau pur și simplu când se dorește să se creeze suspans ;)</w:t>
-      </w:r>
-    </w:p>
-    <w:p>
-      <w:r>
-        <w:t>1: protagonistul</w:t>
-      </w:r>
-    </w:p>
-    <w:p>
-      <w:r>
-        <w:t>2:</w:t>
-      </w:r>
-      <w:r>
-        <w:t xml:space="preserve"> Colegul</w:t>
-      </w:r>
-    </w:p>
-    <w:p>
-      <w:r>
-        <w:t xml:space="preserve">3: </w:t>
-      </w:r>
-      <w:r>
-        <w:t xml:space="preserve">Naratorul: </w:t>
-      </w:r>
-      <w:r>
-        <w:t>Tutorialul/v</w:t>
-      </w:r>
-      <w:r>
-        <w:t>ocea</w:t>
-      </w:r>
-      <w:r>
-        <w:t xml:space="preserve"> noastră interioară</w:t>
-      </w:r>
-      <w:r>
-        <w:t xml:space="preserve"> care ne ghideaz</w:t>
-      </w:r>
-      <w:r>
-        <w:rPr>
-          <w:lang w:val="ro-RO"/>
-        </w:rPr>
-        <w:t>ă spre deciziile corecte în via</w:t>
+        <w:t>Matrici de costuri de deplasare între locurile posibile</w:t>
       </w:r>
     </w:p>
     <w:p>
@@ -1908,10 +3594,86 @@
         </w:numPr>
       </w:pPr>
       <w:r>
-        <w:t>Matrice de adiacență a locurilor posibile. Valorile din ea reprezintă timpul și energia necesară</w:t>
-      </w:r>
-      <w:r>
-        <w:t xml:space="preserve"> pentru ele</w:t>
+        <w:t>Variabile globale care pot fi</w:t>
+      </w:r>
+    </w:p>
+    <w:p>
+      <w:pPr>
+        <w:pStyle w:val="ListParagraph"/>
+        <w:numPr>
+          <w:ilvl w:val="0"/>
+          <w:numId w:val="12"/>
+        </w:numPr>
+      </w:pPr>
+      <w:r>
+        <w:t>Variabile text</w:t>
+      </w:r>
+    </w:p>
+    <w:p>
+      <w:pPr>
+        <w:ind w:left="720" w:firstLine="360"/>
+      </w:pPr>
+      <w:r>
+        <w:t>0: Numele jucătorului curent</w:t>
+      </w:r>
+    </w:p>
+    <w:p>
+      <w:pPr>
+        <w:pStyle w:val="ListParagraph"/>
+        <w:numPr>
+          <w:ilvl w:val="0"/>
+          <w:numId w:val="12"/>
+        </w:numPr>
+      </w:pPr>
+      <w:r>
+        <w:t xml:space="preserve">Variabile </w:t>
+      </w:r>
+      <w:r>
+        <w:t>întregi</w:t>
+      </w:r>
+    </w:p>
+    <w:p>
+      <w:pPr>
+        <w:ind w:left="720" w:firstLine="360"/>
+      </w:pPr>
+      <w:r>
+        <w:t>0:Energia disponibil</w:t>
+      </w:r>
+      <w:r>
+        <w:t>ă</w:t>
+      </w:r>
+    </w:p>
+    <w:p>
+      <w:pPr>
+        <w:ind w:left="720" w:firstLine="360"/>
+      </w:pPr>
+      <w:r>
+        <w:t>1: Timpul disponibil</w:t>
+      </w:r>
+    </w:p>
+    <w:p>
+      <w:pPr>
+        <w:ind w:left="720" w:firstLine="360"/>
+      </w:pPr>
+      <w:r>
+        <w:t>2</w:t>
+      </w:r>
+      <w:r>
+        <w:t xml:space="preserve">: </w:t>
+      </w:r>
+      <w:r>
+        <w:t>ID-ul locului curent</w:t>
+      </w:r>
+    </w:p>
+    <w:p>
+      <w:pPr>
+        <w:ind w:left="720" w:firstLine="360"/>
+      </w:pPr>
+      <w:r>
+        <w:t>3: Ziua curent</w:t>
+      </w:r>
+      <w:r>
+        <w:t>ă</w:t>
       </w:r>
     </w:p>
     <w:p>
@@ -1923,16 +3685,7 @@
         </w:numPr>
       </w:pPr>
       <w:r>
-        <w:t>Listă cu toate locurile posibile</w:t>
-      </w:r>
-      <w:r>
-        <w:t xml:space="preserve"> </w:t>
-      </w:r>
-      <w:r>
-        <w:rPr>
-          <w:lang w:val="ro-RO"/>
-        </w:rPr>
-        <w:t>în care poți merge</w:t>
+        <w:t>Locurile posibile în care poți să mergi</w:t>
       </w:r>
     </w:p>
     <w:p>
@@ -1942,18 +3695,127 @@
           <w:ilvl w:val="0"/>
           <w:numId w:val="8"/>
         </w:numPr>
-      </w:pPr>
-      <w:r>
-        <w:rPr>
-          <w:lang w:val="ro-RO"/>
-        </w:rPr>
-        <w:t xml:space="preserve">Un vector pentru </w:t>
-      </w:r>
-      <w:r>
-        <w:rPr>
-          <w:lang w:val="ro-RO"/>
-        </w:rPr>
-        <w:t>obiectele din inventory</w:t>
+        <w:rPr>
+          <w:lang w:val="ro-RO"/>
+        </w:rPr>
+      </w:pPr>
+      <w:r>
+        <w:t xml:space="preserve">Vector de personaje posibile. Acest vector reține personajele participante la acțiune pentru a le putea lua mai ușor numele și stat-uri </w:t>
+      </w:r>
+    </w:p>
+    <w:p>
+      <w:pPr>
+        <w:pStyle w:val="ListParagraph"/>
+        <w:ind w:firstLine="720"/>
+      </w:pPr>
+      <w:r>
+        <w:t xml:space="preserve">0: rezervat pentru ”???”, atunci când nu se știe cine vorbește... sau pur și simplu când se dorește să se creeze suspans ;) </w:t>
+      </w:r>
+    </w:p>
+    <w:p>
+      <w:pPr>
+        <w:pStyle w:val="ListParagraph"/>
+        <w:ind w:firstLine="720"/>
+      </w:pPr>
+      <w:r>
+        <w:t xml:space="preserve">1: protagonistul </w:t>
+      </w:r>
+    </w:p>
+    <w:p>
+      <w:pPr>
+        <w:pStyle w:val="ListParagraph"/>
+        <w:ind w:firstLine="720"/>
+      </w:pPr>
+      <w:r>
+        <w:t xml:space="preserve">2: Colegul </w:t>
+      </w:r>
+    </w:p>
+    <w:p>
+      <w:pPr>
+        <w:pStyle w:val="ListParagraph"/>
+        <w:ind w:firstLine="720"/>
+      </w:pPr>
+      <w:r>
+        <w:t>3: Naratorul: Tutorialul/vocea noastră interioară care ne ghidează spre deciziile corecte în vi</w:t>
+      </w:r>
+      <w:r>
+        <w:t>ață</w:t>
+      </w:r>
+    </w:p>
+    <w:p>
+      <w:pPr>
+        <w:pStyle w:val="Heading2"/>
+        <w:rPr>
+          <w:lang w:val="ro-RO"/>
+        </w:rPr>
+      </w:pPr>
+      <w:r>
+        <w:rPr>
+          <w:lang w:val="ro-RO"/>
+        </w:rPr>
+        <w:t>Compilatoare</w:t>
+      </w:r>
+    </w:p>
+    <w:p>
+      <w:pPr>
+        <w:ind w:firstLine="720"/>
+        <w:rPr>
+          <w:lang w:val="ro-RO"/>
+        </w:rPr>
+      </w:pPr>
+      <w:r>
+        <w:rPr>
+          <w:lang w:val="ro-RO"/>
+        </w:rPr>
+        <w:t>Deoarece avem două aspecte: citirea din fișier</w:t>
+      </w:r>
+      <w:r>
+        <w:rPr>
+          <w:lang w:val="ro-RO"/>
+        </w:rPr>
+        <w:t xml:space="preserve"> a dialogului</w:t>
+      </w:r>
+      <w:r>
+        <w:rPr>
+          <w:lang w:val="ro-RO"/>
+        </w:rPr>
+        <w:t xml:space="preserve"> și comenzile din gameplay-ul propriu-zis</w:t>
+      </w:r>
+      <w:r>
+        <w:rPr>
+          <w:lang w:val="ro-RO"/>
+        </w:rPr>
+        <w:t>, putem să separăm aceste lucruri în două compilatoare de yacc separate. Atunci când vom avea nevoie de comenzi</w:t>
+      </w:r>
+      <w:r>
+        <w:rPr>
+          <w:lang w:val="ro-RO"/>
+        </w:rPr>
+        <w:t>, vom apela compilatorul de comenzi cu system(./a.out) din compilatorul de dialog</w:t>
+      </w:r>
+      <w:r>
+        <w:rPr>
+          <w:lang w:val="ro-RO"/>
+        </w:rPr>
+        <w:t xml:space="preserve"> (singura problemă e că vor fi două procese separate și compilatorul de comenzi nu ar avea acces la valorile inițializate deja în cel de dialog și mmap am înțeles că nu merge bine pe WSL, așa că am folosit fișiere ca să le trimit între procese)</w:t>
+      </w:r>
+    </w:p>
+    <w:p>
+      <w:pPr>
+        <w:pStyle w:val="Heading2"/>
+      </w:pPr>
+      <w:r>
+        <w:lastRenderedPageBreak/>
+        <w:t>Schiță a</w:t>
+      </w:r>
+      <w:r>
+        <w:t>rbor</w:t>
+      </w:r>
+      <w:r>
+        <w:t>i</w:t>
+      </w:r>
+      <w:r>
+        <w:t xml:space="preserve"> de parsare</w:t>
       </w:r>
     </w:p>
     <w:p>
@@ -1961,26 +3823,253 @@
         <w:pStyle w:val="ListParagraph"/>
         <w:numPr>
           <w:ilvl w:val="0"/>
-          <w:numId w:val="8"/>
+          <w:numId w:val="13"/>
         </w:numPr>
       </w:pPr>
       <w:r>
-        <w:rPr>
-          <w:lang w:val="ro-RO"/>
-        </w:rPr>
-        <w:t>Vector de variabile apelabile din dialog PENTRU C</w:t>
-      </w:r>
-      <w:r>
-        <w:rPr>
-          <w:lang w:val="ro-RO"/>
-        </w:rPr>
-        <w:t>Ă</w:t>
-      </w:r>
-      <w:r>
-        <w:rPr>
-          <w:lang w:val="ro-RO"/>
-        </w:rPr>
-        <w:t xml:space="preserve"> C NU SUPORTĂ REFLECTION ȘI NU POT SĂ LE IAU DIRECT CU NUME CA UN OM NORMAL</w:t>
+        <w:t>Compilator dialog</w:t>
+      </w:r>
+      <w:r>
+        <w:t>. Dacă e să numărăm arcele din graf, acesta ar avea înălțimea 8</w:t>
+      </w:r>
+      <w:r>
+        <w:t xml:space="preserve"> (9 dacă vrem nodurile)</w:t>
+      </w:r>
+    </w:p>
+    <w:p>
+      <w:pPr>
+        <w:pStyle w:val="ListParagraph"/>
+      </w:pPr>
+      <w:r>
+        <w:rPr>
+          <w:noProof/>
+        </w:rPr>
+        <w:drawing>
+          <wp:inline distT="0" distB="0" distL="0" distR="0" wp14:anchorId="4613872E" wp14:editId="7D1FF765">
+            <wp:extent cx="5544589" cy="3378243"/>
+            <wp:effectExtent l="0" t="0" r="0" b="0"/>
+            <wp:docPr id="15" name="Picture 15"/>
+            <wp:cNvGraphicFramePr>
+              <a:graphicFrameLocks xmlns:a="http://schemas.openxmlformats.org/drawingml/2006/main" noChangeAspect="1"/>
+            </wp:cNvGraphicFramePr>
+            <a:graphic xmlns:a="http://schemas.openxmlformats.org/drawingml/2006/main">
+              <a:graphicData uri="http://schemas.openxmlformats.org/drawingml/2006/picture">
+                <pic:pic xmlns:pic="http://schemas.openxmlformats.org/drawingml/2006/picture">
+                  <pic:nvPicPr>
+                    <pic:cNvPr id="0" name="Picture 13"/>
+                    <pic:cNvPicPr>
+                      <a:picLocks noChangeAspect="1" noChangeArrowheads="1"/>
+                    </pic:cNvPicPr>
+                  </pic:nvPicPr>
+                  <pic:blipFill>
+                    <a:blip r:embed="rId6">
+                      <a:extLst>
+                        <a:ext uri="{28A0092B-C50C-407E-A947-70E740481C1C}">
+                          <a14:useLocalDpi xmlns:a14="http://schemas.microsoft.com/office/drawing/2010/main" val="0"/>
+                        </a:ext>
+                      </a:extLst>
+                    </a:blip>
+                    <a:srcRect/>
+                    <a:stretch>
+                      <a:fillRect/>
+                    </a:stretch>
+                  </pic:blipFill>
+                  <pic:spPr bwMode="auto">
+                    <a:xfrm>
+                      <a:off x="0" y="0"/>
+                      <a:ext cx="5559059" cy="3387059"/>
+                    </a:xfrm>
+                    <a:prstGeom prst="rect">
+                      <a:avLst/>
+                    </a:prstGeom>
+                    <a:noFill/>
+                    <a:ln>
+                      <a:noFill/>
+                    </a:ln>
+                  </pic:spPr>
+                </pic:pic>
+              </a:graphicData>
+            </a:graphic>
+          </wp:inline>
+        </w:drawing>
+      </w:r>
+    </w:p>
+    <w:p>
+      <w:pPr>
+        <w:pStyle w:val="ListParagraph"/>
+      </w:pPr>
+      <w:r>
+        <w:rPr>
+          <w:noProof/>
+        </w:rPr>
+        <w:lastRenderedPageBreak/>
+        <w:drawing>
+          <wp:inline distT="0" distB="0" distL="0" distR="0" wp14:anchorId="17682446" wp14:editId="072D36B3">
+            <wp:extent cx="4540318" cy="6367549"/>
+            <wp:effectExtent l="0" t="0" r="0" b="0"/>
+            <wp:docPr id="16" name="Picture 16" descr="Diagram&#10;&#10;Description automatically generated"/>
+            <wp:cNvGraphicFramePr>
+              <a:graphicFrameLocks xmlns:a="http://schemas.openxmlformats.org/drawingml/2006/main" noChangeAspect="1"/>
+            </wp:cNvGraphicFramePr>
+            <a:graphic xmlns:a="http://schemas.openxmlformats.org/drawingml/2006/main">
+              <a:graphicData uri="http://schemas.openxmlformats.org/drawingml/2006/picture">
+                <pic:pic xmlns:pic="http://schemas.openxmlformats.org/drawingml/2006/picture">
+                  <pic:nvPicPr>
+                    <pic:cNvPr id="16" name="Picture 16" descr="Diagram&#10;&#10;Description automatically generated"/>
+                    <pic:cNvPicPr/>
+                  </pic:nvPicPr>
+                  <pic:blipFill>
+                    <a:blip r:embed="rId7"/>
+                    <a:stretch>
+                      <a:fillRect/>
+                    </a:stretch>
+                  </pic:blipFill>
+                  <pic:spPr>
+                    <a:xfrm>
+                      <a:off x="0" y="0"/>
+                      <a:ext cx="4540318" cy="6367549"/>
+                    </a:xfrm>
+                    <a:prstGeom prst="rect">
+                      <a:avLst/>
+                    </a:prstGeom>
+                  </pic:spPr>
+                </pic:pic>
+              </a:graphicData>
+            </a:graphic>
+          </wp:inline>
+        </w:drawing>
+      </w:r>
+    </w:p>
+    <w:p>
+      <w:pPr>
+        <w:pStyle w:val="ListParagraph"/>
+      </w:pPr>
+      <w:r>
+        <w:rPr>
+          <w:noProof/>
+        </w:rPr>
+        <mc:AlternateContent>
+          <mc:Choice Requires="wpi">
+            <w:drawing>
+              <wp:anchor distT="0" distB="0" distL="114300" distR="114300" simplePos="0" relativeHeight="251659264" behindDoc="0" locked="0" layoutInCell="1" allowOverlap="1" wp14:anchorId="4C89A02E" wp14:editId="68425E6B">
+                <wp:simplePos x="0" y="0"/>
+                <wp:positionH relativeFrom="column">
+                  <wp:posOffset>5641593</wp:posOffset>
+                </wp:positionH>
+                <wp:positionV relativeFrom="paragraph">
+                  <wp:posOffset>105607</wp:posOffset>
+                </wp:positionV>
+                <wp:extent cx="360" cy="9720"/>
+                <wp:effectExtent l="38100" t="38100" r="57150" b="47625"/>
+                <wp:wrapNone/>
+                <wp:docPr id="17" name="Ink 17"/>
+                <wp:cNvGraphicFramePr/>
+                <a:graphic xmlns:a="http://schemas.openxmlformats.org/drawingml/2006/main">
+                  <a:graphicData uri="http://schemas.microsoft.com/office/word/2010/wordprocessingInk">
+                    <w14:contentPart bwMode="auto" r:id="rId8">
+                      <w14:nvContentPartPr>
+                        <w14:cNvContentPartPr/>
+                      </w14:nvContentPartPr>
+                      <w14:xfrm>
+                        <a:off x="0" y="0"/>
+                        <a:ext cx="360" cy="9720"/>
+                      </w14:xfrm>
+                    </w14:contentPart>
+                  </a:graphicData>
+                </a:graphic>
+              </wp:anchor>
+            </w:drawing>
+          </mc:Choice>
+          <mc:Fallback>
+            <w:pict>
+              <v:shapetype w14:anchorId="62B1503D" id="_x0000_t75" coordsize="21600,21600" o:spt="75" o:preferrelative="t" path="m@4@5l@4@11@9@11@9@5xe" filled="f" stroked="f">
+                <v:stroke joinstyle="miter"/>
+                <v:formulas>
+                  <v:f eqn="if lineDrawn pixelLineWidth 0"/>
+                  <v:f eqn="sum @0 1 0"/>
+                  <v:f eqn="sum 0 0 @1"/>
+                  <v:f eqn="prod @2 1 2"/>
+                  <v:f eqn="prod @3 21600 pixelWidth"/>
+                  <v:f eqn="prod @3 21600 pixelHeight"/>
+                  <v:f eqn="sum @0 0 1"/>
+                  <v:f eqn="prod @6 1 2"/>
+                  <v:f eqn="prod @7 21600 pixelWidth"/>
+                  <v:f eqn="sum @8 21600 0"/>
+                  <v:f eqn="prod @7 21600 pixelHeight"/>
+                  <v:f eqn="sum @10 21600 0"/>
+                </v:formulas>
+                <v:path o:extrusionok="f" gradientshapeok="t" o:connecttype="rect"/>
+                <o:lock v:ext="edit" aspectratio="t"/>
+              </v:shapetype>
+              <v:shape id="Ink 17" o:spid="_x0000_s1026" type="#_x0000_t75" style="position:absolute;margin-left:443.5pt;margin-top:7.6pt;width:1.45pt;height:2.15pt;z-index:251659264;visibility:visible;mso-wrap-style:square;mso-wrap-distance-left:9pt;mso-wrap-distance-top:0;mso-wrap-distance-right:9pt;mso-wrap-distance-bottom:0;mso-position-horizontal:absolute;mso-position-horizontal-relative:text;mso-position-vertical:absolute;mso-position-vertical-relative:text" o:gfxdata="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">
+                <v:imagedata r:id="rId9" o:title=""/>
+              </v:shape>
+            </w:pict>
+          </mc:Fallback>
+        </mc:AlternateContent>
+      </w:r>
+    </w:p>
+    <w:p>
+      <w:pPr>
+        <w:pStyle w:val="ListParagraph"/>
+        <w:numPr>
+          <w:ilvl w:val="0"/>
+          <w:numId w:val="13"/>
+        </w:numPr>
+      </w:pPr>
+      <w:r>
+        <w:rPr>
+          <w:noProof/>
+        </w:rPr>
+        <mc:AlternateContent>
+          <mc:Choice Requires="wpi">
+            <w:drawing>
+              <wp:anchor distT="0" distB="0" distL="114300" distR="114300" simplePos="0" relativeHeight="251660288" behindDoc="0" locked="0" layoutInCell="1" allowOverlap="1" wp14:anchorId="41353D82" wp14:editId="74C4FB97">
+                <wp:simplePos x="0" y="0"/>
+                <wp:positionH relativeFrom="column">
+                  <wp:posOffset>1432113</wp:posOffset>
+                </wp:positionH>
+                <wp:positionV relativeFrom="paragraph">
+                  <wp:posOffset>137817</wp:posOffset>
+                </wp:positionV>
+                <wp:extent cx="360" cy="360"/>
+                <wp:effectExtent l="38100" t="19050" r="57150" b="57150"/>
+                <wp:wrapNone/>
+                <wp:docPr id="21" name="Ink 21"/>
+                <wp:cNvGraphicFramePr/>
+                <a:graphic xmlns:a="http://schemas.openxmlformats.org/drawingml/2006/main">
+                  <a:graphicData uri="http://schemas.microsoft.com/office/word/2010/wordprocessingInk">
+                    <w14:contentPart bwMode="auto" r:id="rId10">
+                      <w14:nvContentPartPr>
+                        <w14:cNvContentPartPr/>
+                      </w14:nvContentPartPr>
+                      <w14:xfrm>
+                        <a:off x="0" y="0"/>
+                        <a:ext cx="360" cy="360"/>
+                      </w14:xfrm>
+                    </w14:contentPart>
+                  </a:graphicData>
+                </a:graphic>
+              </wp:anchor>
+            </w:drawing>
+          </mc:Choice>
+          <mc:Fallback>
+            <w:pict>
+              <v:shape w14:anchorId="69C346DD" id="Ink 21" o:spid="_x0000_s1026" type="#_x0000_t75" style="position:absolute;margin-left:112.05pt;margin-top:10.15pt;width:1.45pt;height:1.45pt;z-index:251660288;visibility:visible;mso-wrap-style:square;mso-wrap-distance-left:9pt;mso-wrap-distance-top:0;mso-wrap-distance-right:9pt;mso-wrap-distance-bottom:0;mso-position-horizontal:absolute;mso-position-horizontal-relative:text;mso-position-vertical:absolute;mso-position-vertical-relative:text" o:gfxdata="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">
+                <v:imagedata r:id="rId11" o:title=""/>
+              </v:shape>
+            </w:pict>
+          </mc:Fallback>
+        </mc:AlternateContent>
+      </w:r>
+      <w:r>
+        <w:t>Compilator comenzi</w:t>
+      </w:r>
+      <w:r>
+        <w:t xml:space="preserve"> compilatorul de comenzi este mult mai simplu deoarece nu are atât de multe </w:t>
+      </w:r>
+      <w:r>
+        <w:t>comenzi diferite</w:t>
       </w:r>
     </w:p>
     <w:p>
@@ -1988,7 +4077,58 @@
         <w:ind w:left="360"/>
       </w:pPr>
       <w:r>
-        <w:t>Variabile text</w:t>
+        <w:rPr>
+          <w:noProof/>
+        </w:rPr>
+        <w:lastRenderedPageBreak/>
+        <w:drawing>
+          <wp:inline distT="0" distB="0" distL="0" distR="0" wp14:anchorId="4BD075AF" wp14:editId="05F7AAF2">
+            <wp:extent cx="5935345" cy="2028190"/>
+            <wp:effectExtent l="0" t="0" r="8255" b="0"/>
+            <wp:docPr id="23" name="Picture 23"/>
+            <wp:cNvGraphicFramePr>
+              <a:graphicFrameLocks xmlns:a="http://schemas.openxmlformats.org/drawingml/2006/main" noChangeAspect="1"/>
+            </wp:cNvGraphicFramePr>
+            <a:graphic xmlns:a="http://schemas.openxmlformats.org/drawingml/2006/main">
+              <a:graphicData uri="http://schemas.openxmlformats.org/drawingml/2006/picture">
+                <pic:pic xmlns:pic="http://schemas.openxmlformats.org/drawingml/2006/picture">
+                  <pic:nvPicPr>
+                    <pic:cNvPr id="0" name="Picture 14"/>
+                    <pic:cNvPicPr>
+                      <a:picLocks noChangeAspect="1" noChangeArrowheads="1"/>
+                    </pic:cNvPicPr>
+                  </pic:nvPicPr>
+                  <pic:blipFill>
+                    <a:blip r:embed="rId12">
+                      <a:extLst>
+                        <a:ext uri="{28A0092B-C50C-407E-A947-70E740481C1C}">
+                          <a14:useLocalDpi xmlns:a14="http://schemas.microsoft.com/office/drawing/2010/main" val="0"/>
+                        </a:ext>
+                      </a:extLst>
+                    </a:blip>
+                    <a:srcRect/>
+                    <a:stretch>
+                      <a:fillRect/>
+                    </a:stretch>
+                  </pic:blipFill>
+                  <pic:spPr bwMode="auto">
+                    <a:xfrm>
+                      <a:off x="0" y="0"/>
+                      <a:ext cx="5935345" cy="2028190"/>
+                    </a:xfrm>
+                    <a:prstGeom prst="rect">
+                      <a:avLst/>
+                    </a:prstGeom>
+                    <a:noFill/>
+                    <a:ln>
+                      <a:noFill/>
+                    </a:ln>
+                  </pic:spPr>
+                </pic:pic>
+              </a:graphicData>
+            </a:graphic>
+          </wp:inline>
+        </w:drawing>
       </w:r>
     </w:p>
     <w:p>
@@ -1996,62 +4136,45 @@
         <w:ind w:left="360"/>
       </w:pPr>
       <w:r>
-        <w:t>0: Numele jucătorului curent</w:t>
-      </w:r>
-    </w:p>
-    <w:p>
-      <w:pPr>
-        <w:ind w:left="360"/>
-      </w:pPr>
-      <w:r>
-        <w:t>Variabile int</w:t>
-      </w:r>
-    </w:p>
-    <w:p>
-      <w:pPr>
-        <w:ind w:left="360"/>
-      </w:pPr>
-      <w:r>
-        <w:t>0:Energia disponibila</w:t>
-      </w:r>
-    </w:p>
-    <w:p>
-      <w:pPr>
-        <w:ind w:left="360"/>
-      </w:pPr>
-      <w:r>
-        <w:t>1: Timpul disponibil</w:t>
-      </w:r>
-    </w:p>
-    <w:p>
-      <w:pPr>
-        <w:ind w:left="360"/>
-      </w:pPr>
-      <w:r>
-        <w:lastRenderedPageBreak/>
-        <w:t>2</w:t>
-      </w:r>
-      <w:r>
-        <w:t xml:space="preserve">: </w:t>
-      </w:r>
-      <w:r>
-        <w:t>ID-ul locului curent</w:t>
-      </w:r>
-    </w:p>
-    <w:p>
-      <w:pPr>
-        <w:ind w:left="360"/>
-      </w:pPr>
-      <w:r>
-        <w:t>3: Ziua curenta</w:t>
-      </w:r>
-    </w:p>
-    <w:p>
-      <w:pPr>
-        <w:rPr>
-          <w:lang w:val="ro-RO"/>
-        </w:rPr>
-      </w:pPr>
+        <w:rPr>
+          <w:noProof/>
+        </w:rPr>
+        <w:drawing>
+          <wp:inline distT="0" distB="0" distL="0" distR="0" wp14:anchorId="077E0BA6" wp14:editId="3708C2E7">
+            <wp:extent cx="4696691" cy="3518504"/>
+            <wp:effectExtent l="0" t="0" r="8890" b="6350"/>
+            <wp:docPr id="22" name="Picture 22" descr="Diagram&#10;&#10;Description automatically generated"/>
+            <wp:cNvGraphicFramePr>
+              <a:graphicFrameLocks xmlns:a="http://schemas.openxmlformats.org/drawingml/2006/main" noChangeAspect="1"/>
+            </wp:cNvGraphicFramePr>
+            <a:graphic xmlns:a="http://schemas.openxmlformats.org/drawingml/2006/main">
+              <a:graphicData uri="http://schemas.openxmlformats.org/drawingml/2006/picture">
+                <pic:pic xmlns:pic="http://schemas.openxmlformats.org/drawingml/2006/picture">
+                  <pic:nvPicPr>
+                    <pic:cNvPr id="22" name="Picture 22" descr="Diagram&#10;&#10;Description automatically generated"/>
+                    <pic:cNvPicPr/>
+                  </pic:nvPicPr>
+                  <pic:blipFill>
+                    <a:blip r:embed="rId13"/>
+                    <a:stretch>
+                      <a:fillRect/>
+                    </a:stretch>
+                  </pic:blipFill>
+                  <pic:spPr>
+                    <a:xfrm>
+                      <a:off x="0" y="0"/>
+                      <a:ext cx="4698714" cy="3520019"/>
+                    </a:xfrm>
+                    <a:prstGeom prst="rect">
+                      <a:avLst/>
+                    </a:prstGeom>
+                  </pic:spPr>
+                </pic:pic>
+              </a:graphicData>
+            </a:graphic>
+          </wp:inline>
+        </w:drawing>
+      </w:r>
     </w:p>
     <w:p>
       <w:pPr>
@@ -2105,7 +4228,7 @@
                     </pic:cNvPicPr>
                   </pic:nvPicPr>
                   <pic:blipFill>
-                    <a:blip r:embed="rId5">
+                    <a:blip r:embed="rId14">
                       <a:extLst>
                         <a:ext uri="{28A0092B-C50C-407E-A947-70E740481C1C}">
                           <a14:useLocalDpi xmlns:a14="http://schemas.microsoft.com/office/drawing/2010/main" val="0"/>
@@ -2160,6 +4283,12 @@
         </w:rPr>
         <w:t xml:space="preserve"> care marchează începutul jocului</w:t>
       </w:r>
+      <w:r>
+        <w:rPr>
+          <w:lang w:val="ro-RO"/>
+        </w:rPr>
+        <w:t>, după care va fi primit de un tutorial care îl va familiariza cu comenzile</w:t>
+      </w:r>
     </w:p>
     <w:p>
       <w:pPr>
@@ -2187,7 +4316,7 @@
                     </pic:cNvPicPr>
                   </pic:nvPicPr>
                   <pic:blipFill>
-                    <a:blip r:embed="rId6">
+                    <a:blip r:embed="rId15">
                       <a:extLst>
                         <a:ext uri="{28A0092B-C50C-407E-A947-70E740481C1C}">
                           <a14:useLocalDpi xmlns:a14="http://schemas.microsoft.com/office/drawing/2010/main" val="0"/>
@@ -2222,16 +4351,118 @@
     <w:p>
       <w:pPr>
         <w:pStyle w:val="ListParagraph"/>
-        <w:numPr>
-          <w:ilvl w:val="0"/>
-          <w:numId w:val="4"/>
-        </w:numPr>
-      </w:pPr>
-      <w:r>
-        <w:t>Jucătorul se întâlnește cu NPC-ul din joc</w:t>
-      </w:r>
-      <w:r>
-        <w:t xml:space="preserve"> care îl întreabă ce vreți să faceți</w:t>
+      </w:pPr>
+      <w:r>
+        <w:rPr>
+          <w:noProof/>
+        </w:rPr>
+        <w:drawing>
+          <wp:inline distT="0" distB="0" distL="0" distR="0" wp14:anchorId="6EE84DB1" wp14:editId="6B8F8D74">
+            <wp:extent cx="5943600" cy="411480"/>
+            <wp:effectExtent l="0" t="0" r="0" b="7620"/>
+            <wp:docPr id="3" name="Picture 3"/>
+            <wp:cNvGraphicFramePr>
+              <a:graphicFrameLocks xmlns:a="http://schemas.openxmlformats.org/drawingml/2006/main" noChangeAspect="1"/>
+            </wp:cNvGraphicFramePr>
+            <a:graphic xmlns:a="http://schemas.openxmlformats.org/drawingml/2006/main">
+              <a:graphicData uri="http://schemas.openxmlformats.org/drawingml/2006/picture">
+                <pic:pic xmlns:pic="http://schemas.openxmlformats.org/drawingml/2006/picture">
+                  <pic:nvPicPr>
+                    <pic:cNvPr id="0" name="Picture 3"/>
+                    <pic:cNvPicPr>
+                      <a:picLocks noChangeAspect="1" noChangeArrowheads="1"/>
+                    </pic:cNvPicPr>
+                  </pic:nvPicPr>
+                  <pic:blipFill>
+                    <a:blip r:embed="rId16">
+                      <a:extLst>
+                        <a:ext uri="{28A0092B-C50C-407E-A947-70E740481C1C}">
+                          <a14:useLocalDpi xmlns:a14="http://schemas.microsoft.com/office/drawing/2010/main" val="0"/>
+                        </a:ext>
+                      </a:extLst>
+                    </a:blip>
+                    <a:srcRect/>
+                    <a:stretch>
+                      <a:fillRect/>
+                    </a:stretch>
+                  </pic:blipFill>
+                  <pic:spPr bwMode="auto">
+                    <a:xfrm>
+                      <a:off x="0" y="0"/>
+                      <a:ext cx="5943600" cy="411480"/>
+                    </a:xfrm>
+                    <a:prstGeom prst="rect">
+                      <a:avLst/>
+                    </a:prstGeom>
+                    <a:noFill/>
+                    <a:ln>
+                      <a:noFill/>
+                    </a:ln>
+                  </pic:spPr>
+                </pic:pic>
+              </a:graphicData>
+            </a:graphic>
+          </wp:inline>
+        </w:drawing>
+      </w:r>
+    </w:p>
+    <w:p>
+      <w:pPr>
+        <w:pStyle w:val="ListParagraph"/>
+      </w:pPr>
+      <w:r>
+        <w:rPr>
+          <w:noProof/>
+        </w:rPr>
+        <w:lastRenderedPageBreak/>
+        <w:drawing>
+          <wp:inline distT="0" distB="0" distL="0" distR="0" wp14:anchorId="71294E77" wp14:editId="760F9807">
+            <wp:extent cx="5829300" cy="876300"/>
+            <wp:effectExtent l="0" t="0" r="0" b="0"/>
+            <wp:docPr id="4" name="Picture 4"/>
+            <wp:cNvGraphicFramePr>
+              <a:graphicFrameLocks xmlns:a="http://schemas.openxmlformats.org/drawingml/2006/main" noChangeAspect="1"/>
+            </wp:cNvGraphicFramePr>
+            <a:graphic xmlns:a="http://schemas.openxmlformats.org/drawingml/2006/main">
+              <a:graphicData uri="http://schemas.openxmlformats.org/drawingml/2006/picture">
+                <pic:pic xmlns:pic="http://schemas.openxmlformats.org/drawingml/2006/picture">
+                  <pic:nvPicPr>
+                    <pic:cNvPr id="0" name="Picture 4"/>
+                    <pic:cNvPicPr>
+                      <a:picLocks noChangeAspect="1" noChangeArrowheads="1"/>
+                    </pic:cNvPicPr>
+                  </pic:nvPicPr>
+                  <pic:blipFill>
+                    <a:blip r:embed="rId17">
+                      <a:extLst>
+                        <a:ext uri="{28A0092B-C50C-407E-A947-70E740481C1C}">
+                          <a14:useLocalDpi xmlns:a14="http://schemas.microsoft.com/office/drawing/2010/main" val="0"/>
+                        </a:ext>
+                      </a:extLst>
+                    </a:blip>
+                    <a:srcRect/>
+                    <a:stretch>
+                      <a:fillRect/>
+                    </a:stretch>
+                  </pic:blipFill>
+                  <pic:spPr bwMode="auto">
+                    <a:xfrm>
+                      <a:off x="0" y="0"/>
+                      <a:ext cx="5829300" cy="876300"/>
+                    </a:xfrm>
+                    <a:prstGeom prst="rect">
+                      <a:avLst/>
+                    </a:prstGeom>
+                    <a:noFill/>
+                    <a:ln>
+                      <a:noFill/>
+                    </a:ln>
+                  </pic:spPr>
+                </pic:pic>
+              </a:graphicData>
+            </a:graphic>
+          </wp:inline>
+        </w:drawing>
       </w:r>
     </w:p>
     <w:p>
@@ -2243,16 +4474,129 @@
         </w:numPr>
       </w:pPr>
       <w:r>
-        <w:t>Jucătorul este confuz și scrie ”What options”</w:t>
-      </w:r>
-      <w:r>
-        <w:t>, primind la chimb o list</w:t>
-      </w:r>
-      <w:r>
-        <w:rPr>
-          <w:lang w:val="ro-RO"/>
-        </w:rPr>
-        <w:t>ă de acțiuni posibile</w:t>
+        <w:t xml:space="preserve">Jucătorul </w:t>
+      </w:r>
+      <w:r>
+        <w:t xml:space="preserve">completează tutorialul și începe o </w:t>
+      </w:r>
+      <w:r>
+        <w:t>prima zi din joc</w:t>
+      </w:r>
+    </w:p>
+    <w:p>
+      <w:pPr>
+        <w:pStyle w:val="ListParagraph"/>
+      </w:pPr>
+      <w:r>
+        <w:rPr>
+          <w:noProof/>
+        </w:rPr>
+        <w:drawing>
+          <wp:inline distT="0" distB="0" distL="0" distR="0" wp14:anchorId="0AF25590" wp14:editId="30026D64">
+            <wp:extent cx="2621280" cy="281940"/>
+            <wp:effectExtent l="0" t="0" r="7620" b="3810"/>
+            <wp:docPr id="5" name="Picture 5"/>
+            <wp:cNvGraphicFramePr>
+              <a:graphicFrameLocks xmlns:a="http://schemas.openxmlformats.org/drawingml/2006/main" noChangeAspect="1"/>
+            </wp:cNvGraphicFramePr>
+            <a:graphic xmlns:a="http://schemas.openxmlformats.org/drawingml/2006/main">
+              <a:graphicData uri="http://schemas.openxmlformats.org/drawingml/2006/picture">
+                <pic:pic xmlns:pic="http://schemas.openxmlformats.org/drawingml/2006/picture">
+                  <pic:nvPicPr>
+                    <pic:cNvPr id="0" name="Picture 5"/>
+                    <pic:cNvPicPr>
+                      <a:picLocks noChangeAspect="1" noChangeArrowheads="1"/>
+                    </pic:cNvPicPr>
+                  </pic:nvPicPr>
+                  <pic:blipFill>
+                    <a:blip r:embed="rId18">
+                      <a:extLst>
+                        <a:ext uri="{28A0092B-C50C-407E-A947-70E740481C1C}">
+                          <a14:useLocalDpi xmlns:a14="http://schemas.microsoft.com/office/drawing/2010/main" val="0"/>
+                        </a:ext>
+                      </a:extLst>
+                    </a:blip>
+                    <a:srcRect/>
+                    <a:stretch>
+                      <a:fillRect/>
+                    </a:stretch>
+                  </pic:blipFill>
+                  <pic:spPr bwMode="auto">
+                    <a:xfrm>
+                      <a:off x="0" y="0"/>
+                      <a:ext cx="2621280" cy="281940"/>
+                    </a:xfrm>
+                    <a:prstGeom prst="rect">
+                      <a:avLst/>
+                    </a:prstGeom>
+                    <a:noFill/>
+                    <a:ln>
+                      <a:noFill/>
+                    </a:ln>
+                  </pic:spPr>
+                </pic:pic>
+              </a:graphicData>
+            </a:graphic>
+          </wp:inline>
+        </w:drawing>
+      </w:r>
+    </w:p>
+    <w:p>
+      <w:pPr>
+        <w:pStyle w:val="ListParagraph"/>
+      </w:pPr>
+      <w:r>
+        <w:rPr>
+          <w:noProof/>
+        </w:rPr>
+        <w:drawing>
+          <wp:inline distT="0" distB="0" distL="0" distR="0" wp14:anchorId="12F16241" wp14:editId="1A887A37">
+            <wp:extent cx="3597816" cy="3398520"/>
+            <wp:effectExtent l="0" t="0" r="3175" b="0"/>
+            <wp:docPr id="7" name="Picture 7"/>
+            <wp:cNvGraphicFramePr>
+              <a:graphicFrameLocks xmlns:a="http://schemas.openxmlformats.org/drawingml/2006/main" noChangeAspect="1"/>
+            </wp:cNvGraphicFramePr>
+            <a:graphic xmlns:a="http://schemas.openxmlformats.org/drawingml/2006/main">
+              <a:graphicData uri="http://schemas.openxmlformats.org/drawingml/2006/picture">
+                <pic:pic xmlns:pic="http://schemas.openxmlformats.org/drawingml/2006/picture">
+                  <pic:nvPicPr>
+                    <pic:cNvPr id="0" name="Picture 7"/>
+                    <pic:cNvPicPr>
+                      <a:picLocks noChangeAspect="1" noChangeArrowheads="1"/>
+                    </pic:cNvPicPr>
+                  </pic:nvPicPr>
+                  <pic:blipFill>
+                    <a:blip r:embed="rId19">
+                      <a:extLst>
+                        <a:ext uri="{28A0092B-C50C-407E-A947-70E740481C1C}">
+                          <a14:useLocalDpi xmlns:a14="http://schemas.microsoft.com/office/drawing/2010/main" val="0"/>
+                        </a:ext>
+                      </a:extLst>
+                    </a:blip>
+                    <a:srcRect/>
+                    <a:stretch>
+                      <a:fillRect/>
+                    </a:stretch>
+                  </pic:blipFill>
+                  <pic:spPr bwMode="auto">
+                    <a:xfrm>
+                      <a:off x="0" y="0"/>
+                      <a:ext cx="3600521" cy="3401076"/>
+                    </a:xfrm>
+                    <a:prstGeom prst="rect">
+                      <a:avLst/>
+                    </a:prstGeom>
+                    <a:noFill/>
+                    <a:ln>
+                      <a:noFill/>
+                    </a:ln>
+                  </pic:spPr>
+                </pic:pic>
+              </a:graphicData>
+            </a:graphic>
+          </wp:inline>
+        </w:drawing>
       </w:r>
     </w:p>
     <w:p>
@@ -2264,16 +4608,80 @@
         </w:numPr>
       </w:pPr>
       <w:r>
-        <w:rPr>
-          <w:lang w:val="ro-RO"/>
-        </w:rPr>
-        <w:t>Jucătorul vrea să meargă undeva, dar nu știe unde, așa că alege</w:t>
-      </w:r>
-      <w:r>
-        <w:rPr>
-          <w:lang w:val="ro-RO"/>
-        </w:rPr>
-        <w:t xml:space="preserve"> să scrie What places, care îi va afișa locurile posibile, alături de costul lor</w:t>
+        <w:t>Jucătorul parcurge dialogul până când ajunge la partea de introdus comenzi</w:t>
+      </w:r>
+      <w:r>
+        <w:t xml:space="preserve">. Comenzile pot fi introduse </w:t>
+      </w:r>
+      <w:r>
+        <w:rPr>
+          <w:lang w:val="ro-RO"/>
+        </w:rPr>
+        <w:t>până când</w:t>
+      </w:r>
+      <w:r>
+        <w:rPr>
+          <w:lang w:val="ro-RO"/>
+        </w:rPr>
+        <w:t xml:space="preserve"> energia  sau timpul protagonistului ajung la 0</w:t>
+      </w:r>
+    </w:p>
+    <w:p>
+      <w:pPr>
+        <w:pStyle w:val="ListParagraph"/>
+      </w:pPr>
+      <w:r>
+        <w:rPr>
+          <w:noProof/>
+        </w:rPr>
+        <w:drawing>
+          <wp:inline distT="0" distB="0" distL="0" distR="0" wp14:anchorId="28C6B133" wp14:editId="5750AE18">
+            <wp:extent cx="5852160" cy="815340"/>
+            <wp:effectExtent l="0" t="0" r="0" b="3810"/>
+            <wp:docPr id="8" name="Picture 8"/>
+            <wp:cNvGraphicFramePr>
+              <a:graphicFrameLocks xmlns:a="http://schemas.openxmlformats.org/drawingml/2006/main" noChangeAspect="1"/>
+            </wp:cNvGraphicFramePr>
+            <a:graphic xmlns:a="http://schemas.openxmlformats.org/drawingml/2006/main">
+              <a:graphicData uri="http://schemas.openxmlformats.org/drawingml/2006/picture">
+                <pic:pic xmlns:pic="http://schemas.openxmlformats.org/drawingml/2006/picture">
+                  <pic:nvPicPr>
+                    <pic:cNvPr id="0" name="Picture 8"/>
+                    <pic:cNvPicPr>
+                      <a:picLocks noChangeAspect="1" noChangeArrowheads="1"/>
+                    </pic:cNvPicPr>
+                  </pic:nvPicPr>
+                  <pic:blipFill>
+                    <a:blip r:embed="rId20">
+                      <a:extLst>
+                        <a:ext uri="{28A0092B-C50C-407E-A947-70E740481C1C}">
+                          <a14:useLocalDpi xmlns:a14="http://schemas.microsoft.com/office/drawing/2010/main" val="0"/>
+                        </a:ext>
+                      </a:extLst>
+                    </a:blip>
+                    <a:srcRect/>
+                    <a:stretch>
+                      <a:fillRect/>
+                    </a:stretch>
+                  </pic:blipFill>
+                  <pic:spPr bwMode="auto">
+                    <a:xfrm>
+                      <a:off x="0" y="0"/>
+                      <a:ext cx="5852160" cy="815340"/>
+                    </a:xfrm>
+                    <a:prstGeom prst="rect">
+                      <a:avLst/>
+                    </a:prstGeom>
+                    <a:noFill/>
+                    <a:ln>
+                      <a:noFill/>
+                    </a:ln>
+                  </pic:spPr>
+                </pic:pic>
+              </a:graphicData>
+            </a:graphic>
+          </wp:inline>
+        </w:drawing>
       </w:r>
     </w:p>
     <w:p>
@@ -2285,28 +4693,80 @@
         </w:numPr>
       </w:pPr>
       <w:r>
-        <w:rPr>
-          <w:lang w:val="ro-RO"/>
-        </w:rPr>
-        <w:t>Utilizatorul alege să meargă la cinema, acțiune care îi va scădea timpul și energia</w:t>
-      </w:r>
-      <w:r>
-        <w:rPr>
-          <w:lang w:val="ro-RO"/>
-        </w:rPr>
-        <w:t>, alături de locația curentă și fișierul de input din care se citește</w:t>
-      </w:r>
-      <w:r>
-        <w:rPr>
-          <w:lang w:val="ro-RO"/>
-        </w:rPr>
-        <w:t>. Alternativ, dacă nu mai are energie pentru vreo acțiune, va fi dus automat acasă</w:t>
-      </w:r>
-      <w:r>
-        <w:rPr>
-          <w:lang w:val="ro-RO"/>
-        </w:rPr>
-        <w:t xml:space="preserve"> și ziua se va termina</w:t>
+        <w:t>Jucătorul este confuz și scrie ”What options”</w:t>
+      </w:r>
+      <w:r>
+        <w:t xml:space="preserve">, primind la </w:t>
+      </w:r>
+      <w:r>
+        <w:t>s</w:t>
+      </w:r>
+      <w:r>
+        <w:t>chimb o list</w:t>
+      </w:r>
+      <w:r>
+        <w:rPr>
+          <w:lang w:val="ro-RO"/>
+        </w:rPr>
+        <w:t>ă de acțiuni posibile</w:t>
+      </w:r>
+    </w:p>
+    <w:p>
+      <w:pPr>
+        <w:pStyle w:val="ListParagraph"/>
+      </w:pPr>
+      <w:r>
+        <w:rPr>
+          <w:noProof/>
+        </w:rPr>
+        <w:drawing>
+          <wp:inline distT="0" distB="0" distL="0" distR="0" wp14:anchorId="5295EA43" wp14:editId="1D4EBEE7">
+            <wp:extent cx="5935980" cy="1257300"/>
+            <wp:effectExtent l="0" t="0" r="7620" b="0"/>
+            <wp:docPr id="9" name="Picture 9"/>
+            <wp:cNvGraphicFramePr>
+              <a:graphicFrameLocks xmlns:a="http://schemas.openxmlformats.org/drawingml/2006/main" noChangeAspect="1"/>
+            </wp:cNvGraphicFramePr>
+            <a:graphic xmlns:a="http://schemas.openxmlformats.org/drawingml/2006/main">
+              <a:graphicData uri="http://schemas.openxmlformats.org/drawingml/2006/picture">
+                <pic:pic xmlns:pic="http://schemas.openxmlformats.org/drawingml/2006/picture">
+                  <pic:nvPicPr>
+                    <pic:cNvPr id="0" name="Picture 9"/>
+                    <pic:cNvPicPr>
+                      <a:picLocks noChangeAspect="1" noChangeArrowheads="1"/>
+                    </pic:cNvPicPr>
+                  </pic:nvPicPr>
+                  <pic:blipFill>
+                    <a:blip r:embed="rId21" cstate="print">
+                      <a:extLst>
+                        <a:ext uri="{28A0092B-C50C-407E-A947-70E740481C1C}">
+                          <a14:useLocalDpi xmlns:a14="http://schemas.microsoft.com/office/drawing/2010/main" val="0"/>
+                        </a:ext>
+                      </a:extLst>
+                    </a:blip>
+                    <a:srcRect/>
+                    <a:stretch>
+                      <a:fillRect/>
+                    </a:stretch>
+                  </pic:blipFill>
+                  <pic:spPr bwMode="auto">
+                    <a:xfrm>
+                      <a:off x="0" y="0"/>
+                      <a:ext cx="5935980" cy="1257300"/>
+                    </a:xfrm>
+                    <a:prstGeom prst="rect">
+                      <a:avLst/>
+                    </a:prstGeom>
+                    <a:noFill/>
+                    <a:ln>
+                      <a:noFill/>
+                    </a:ln>
+                  </pic:spPr>
+                </pic:pic>
+              </a:graphicData>
+            </a:graphic>
+          </wp:inline>
+        </w:drawing>
       </w:r>
     </w:p>
     <w:p>
@@ -2318,10 +4778,205 @@
         </w:numPr>
       </w:pPr>
       <w:r>
-        <w:t>Utilizatorul continuă jocul până când eventual</w:t>
-      </w:r>
-      <w:r>
-        <w:t xml:space="preserve"> salvează și închide</w:t>
+        <w:rPr>
+          <w:lang w:val="ro-RO"/>
+        </w:rPr>
+        <w:t>Jucătorul vrea să meargă undeva, dar nu știe unde, așa că alege</w:t>
+      </w:r>
+      <w:r>
+        <w:rPr>
+          <w:lang w:val="ro-RO"/>
+        </w:rPr>
+        <w:t xml:space="preserve"> să scrie What places, care îi va afișa locurile posibile, alături de costul lor</w:t>
+      </w:r>
+    </w:p>
+    <w:p>
+      <w:pPr>
+        <w:pStyle w:val="ListParagraph"/>
+      </w:pPr>
+      <w:r>
+        <w:rPr>
+          <w:noProof/>
+        </w:rPr>
+        <w:lastRenderedPageBreak/>
+        <w:drawing>
+          <wp:inline distT="0" distB="0" distL="0" distR="0" wp14:anchorId="63686D7C" wp14:editId="462D7B0D">
+            <wp:extent cx="4191000" cy="2133600"/>
+            <wp:effectExtent l="0" t="0" r="0" b="0"/>
+            <wp:docPr id="10" name="Picture 10"/>
+            <wp:cNvGraphicFramePr>
+              <a:graphicFrameLocks xmlns:a="http://schemas.openxmlformats.org/drawingml/2006/main" noChangeAspect="1"/>
+            </wp:cNvGraphicFramePr>
+            <a:graphic xmlns:a="http://schemas.openxmlformats.org/drawingml/2006/main">
+              <a:graphicData uri="http://schemas.openxmlformats.org/drawingml/2006/picture">
+                <pic:pic xmlns:pic="http://schemas.openxmlformats.org/drawingml/2006/picture">
+                  <pic:nvPicPr>
+                    <pic:cNvPr id="0" name="Picture 10"/>
+                    <pic:cNvPicPr>
+                      <a:picLocks noChangeAspect="1" noChangeArrowheads="1"/>
+                    </pic:cNvPicPr>
+                  </pic:nvPicPr>
+                  <pic:blipFill>
+                    <a:blip r:embed="rId22">
+                      <a:extLst>
+                        <a:ext uri="{28A0092B-C50C-407E-A947-70E740481C1C}">
+                          <a14:useLocalDpi xmlns:a14="http://schemas.microsoft.com/office/drawing/2010/main" val="0"/>
+                        </a:ext>
+                      </a:extLst>
+                    </a:blip>
+                    <a:srcRect/>
+                    <a:stretch>
+                      <a:fillRect/>
+                    </a:stretch>
+                  </pic:blipFill>
+                  <pic:spPr bwMode="auto">
+                    <a:xfrm>
+                      <a:off x="0" y="0"/>
+                      <a:ext cx="4191000" cy="2133600"/>
+                    </a:xfrm>
+                    <a:prstGeom prst="rect">
+                      <a:avLst/>
+                    </a:prstGeom>
+                    <a:noFill/>
+                    <a:ln>
+                      <a:noFill/>
+                    </a:ln>
+                  </pic:spPr>
+                </pic:pic>
+              </a:graphicData>
+            </a:graphic>
+          </wp:inline>
+        </w:drawing>
+      </w:r>
+    </w:p>
+    <w:p>
+      <w:pPr>
+        <w:pStyle w:val="ListParagraph"/>
+        <w:numPr>
+          <w:ilvl w:val="0"/>
+          <w:numId w:val="4"/>
+        </w:numPr>
+      </w:pPr>
+      <w:r>
+        <w:rPr>
+          <w:lang w:val="ro-RO"/>
+        </w:rPr>
+        <w:t>Utilizatorul alege să meargă la cinema, acțiune care îi va scădea timpul și energia</w:t>
+      </w:r>
+      <w:r>
+        <w:rPr>
+          <w:lang w:val="ro-RO"/>
+        </w:rPr>
+        <w:t>, alături de locația curentă și fișierul de input din care se citește</w:t>
+      </w:r>
+      <w:r>
+        <w:rPr>
+          <w:lang w:val="ro-RO"/>
+        </w:rPr>
+        <w:t>. Alternativ, dacă nu mai are energie pentru vreo acțiune, va fi dus automat acasă</w:t>
+      </w:r>
+      <w:r>
+        <w:rPr>
+          <w:lang w:val="ro-RO"/>
+        </w:rPr>
+        <w:t xml:space="preserve"> și ziua se va termina</w:t>
+      </w:r>
+      <w:r>
+        <w:rPr>
+          <w:lang w:val="ro-RO"/>
+        </w:rPr>
+        <w:t xml:space="preserve">. </w:t>
+      </w:r>
+      <w:r>
+        <w:rPr>
+          <w:lang w:val="ro-RO"/>
+        </w:rPr>
+        <w:t xml:space="preserve">În particular, unele zile au ending-uri diferite în funcție de stat-ul maxim </w:t>
+      </w:r>
+      <w:r>
+        <w:rPr>
+          <w:lang w:val="ro-RO"/>
+        </w:rPr>
+        <w:t>de la acel moment</w:t>
+      </w:r>
+    </w:p>
+    <w:p>
+      <w:pPr>
+        <w:pStyle w:val="ListParagraph"/>
+      </w:pPr>
+      <w:r>
+        <w:rPr>
+          <w:noProof/>
+        </w:rPr>
+        <w:drawing>
+          <wp:inline distT="0" distB="0" distL="0" distR="0" wp14:anchorId="6E701485" wp14:editId="645A11EE">
+            <wp:extent cx="4724400" cy="1043940"/>
+            <wp:effectExtent l="0" t="0" r="0" b="3810"/>
+            <wp:docPr id="11" name="Picture 11"/>
+            <wp:cNvGraphicFramePr>
+              <a:graphicFrameLocks xmlns:a="http://schemas.openxmlformats.org/drawingml/2006/main" noChangeAspect="1"/>
+            </wp:cNvGraphicFramePr>
+            <a:graphic xmlns:a="http://schemas.openxmlformats.org/drawingml/2006/main">
+              <a:graphicData uri="http://schemas.openxmlformats.org/drawingml/2006/picture">
+                <pic:pic xmlns:pic="http://schemas.openxmlformats.org/drawingml/2006/picture">
+                  <pic:nvPicPr>
+                    <pic:cNvPr id="0" name="Picture 11"/>
+                    <pic:cNvPicPr>
+                      <a:picLocks noChangeAspect="1" noChangeArrowheads="1"/>
+                    </pic:cNvPicPr>
+                  </pic:nvPicPr>
+                  <pic:blipFill>
+                    <a:blip r:embed="rId23">
+                      <a:extLst>
+                        <a:ext uri="{28A0092B-C50C-407E-A947-70E740481C1C}">
+                          <a14:useLocalDpi xmlns:a14="http://schemas.microsoft.com/office/drawing/2010/main" val="0"/>
+                        </a:ext>
+                      </a:extLst>
+                    </a:blip>
+                    <a:srcRect/>
+                    <a:stretch>
+                      <a:fillRect/>
+                    </a:stretch>
+                  </pic:blipFill>
+                  <pic:spPr bwMode="auto">
+                    <a:xfrm>
+                      <a:off x="0" y="0"/>
+                      <a:ext cx="4724400" cy="1043940"/>
+                    </a:xfrm>
+                    <a:prstGeom prst="rect">
+                      <a:avLst/>
+                    </a:prstGeom>
+                    <a:noFill/>
+                    <a:ln>
+                      <a:noFill/>
+                    </a:ln>
+                  </pic:spPr>
+                </pic:pic>
+              </a:graphicData>
+            </a:graphic>
+          </wp:inline>
+        </w:drawing>
+      </w:r>
+    </w:p>
+    <w:p>
+      <w:pPr>
+        <w:pStyle w:val="ListParagraph"/>
+        <w:numPr>
+          <w:ilvl w:val="0"/>
+          <w:numId w:val="4"/>
+        </w:numPr>
+      </w:pPr>
+      <w:r>
+        <w:t>Utilizatorul continuă jocul până când</w:t>
+      </w:r>
+      <w:r>
+        <w:t xml:space="preserve"> îl</w:t>
+      </w:r>
+      <w:r>
+        <w:t xml:space="preserve"> </w:t>
+      </w:r>
+      <w:r>
+        <w:t>închide</w:t>
       </w:r>
       <w:r>
         <w:t xml:space="preserve"> sau ajunge la un ending</w:t>
@@ -2343,6 +4998,9 @@
       <w:r>
         <w:t>Când ești într-o stare de input, există mai multe comenzi pe care</w:t>
       </w:r>
+      <w:r>
+        <w:t xml:space="preserve"> le poți juca. Ele sunt procesate de un alt compilator de yacc separat, care va trimite înapoi la program informații necesare în funcție de output-ul comenzii</w:t>
+      </w:r>
     </w:p>
     <w:p>
       <w:pPr>
@@ -2359,13 +5017,7 @@
         <w:t xml:space="preserve">de interogare </w:t>
       </w:r>
       <w:r>
-        <w:t xml:space="preserve">care </w:t>
-      </w:r>
-      <w:r>
-        <w:t xml:space="preserve">nu </w:t>
-      </w:r>
-      <w:r>
-        <w:t>te scot din starea de input</w:t>
+        <w:t>care nu costă timp sau energie</w:t>
       </w:r>
     </w:p>
     <w:p>
@@ -2458,13 +5110,13 @@
         </w:numPr>
       </w:pPr>
       <w:r>
-        <w:t>Acțiuni care îți schimbă mediul</w:t>
-      </w:r>
-      <w:r>
-        <w:t xml:space="preserve"> și te scot din starea de input</w:t>
-      </w:r>
-      <w:r>
-        <w:t xml:space="preserve"> și care îți pot consuma energia</w:t>
+        <w:t xml:space="preserve">Acțiuni </w:t>
+      </w:r>
+      <w:r>
+        <w:t>care costă energie</w:t>
+      </w:r>
+      <w:r>
+        <w:t xml:space="preserve"> (sau care o pot chiar și reumple)</w:t>
       </w:r>
     </w:p>
     <w:p>
@@ -2526,6 +5178,11 @@
       </w:r>
     </w:p>
     <w:p>
+      <w:pPr>
+        <w:rPr>
+          <w:lang w:val="ro-RO"/>
+        </w:rPr>
+      </w:pPr>
       <w:r>
         <w:rPr>
           <w:rStyle w:val="Heading3Char"/>
@@ -2539,10 +5196,57 @@
         <w:t xml:space="preserve"> %topic%</w:t>
       </w:r>
       <w:r>
-        <w:t>: Discută cu NPC-ul (dialog automat) despre un anumit subiect. Acest lucru poate debloca informații</w:t>
-      </w:r>
-      <w:r>
-        <w:t xml:space="preserve"> utile despre el sau chiar despre tine</w:t>
+        <w:t xml:space="preserve">: Discută cu NPC-ul despre un anumit subiect. Acest lucru poate </w:t>
+      </w:r>
+      <w:r>
+        <w:t>s</w:t>
+      </w:r>
+      <w:r>
+        <w:rPr>
+          <w:lang w:val="ro-RO"/>
+        </w:rPr>
+        <w:t>ă îți crească afecțiunea dacă alegi subiectul potrvit la locul potrivit</w:t>
+      </w:r>
+    </w:p>
+    <w:p>
+      <w:r>
+        <w:br w:type="page"/>
+      </w:r>
+    </w:p>
+    <w:p>
+      <w:pPr>
+        <w:rPr>
+          <w:lang w:val="ro-RO"/>
+        </w:rPr>
+      </w:pPr>
+      <w:hyperlink r:id="rId24" w:history="1">
+        <w:r>
+          <w:rPr>
+            <w:rStyle w:val="Hyperlink"/>
+          </w:rPr>
+          <w:t>https://github.com/FTeodora/Autolove_Yacc_Game</w:t>
+        </w:r>
+      </w:hyperlink>
+      <w:r>
+        <w:t xml:space="preserve"> Pentru eventual povestea actualizat</w:t>
+      </w:r>
+      <w:r>
+        <w:rPr>
+          <w:lang w:val="ro-RO"/>
+        </w:rPr>
+        <w:t>ă</w:t>
+      </w:r>
+      <w:r>
+        <w:rPr>
+          <w:lang w:val="ro-RO"/>
+        </w:rPr>
+        <w:t xml:space="preserve">. </w:t>
+      </w:r>
+      <w:r>
+        <w:rPr>
+          <w:lang w:val="ro-RO"/>
+        </w:rPr>
+        <w:t>Codul și logica din spatele parser-ului sunt gata, dar dialogul nu e prea grozav din punct de vedere artistic</w:t>
       </w:r>
     </w:p>
     <w:sectPr>
@@ -3140,6 +5844,95 @@
     </w:lvl>
   </w:abstractNum>
   <w:abstractNum w:abstractNumId="6" w15:restartNumberingAfterBreak="0">
+    <w:nsid w:val="5DA847C9"/>
+    <w:multiLevelType w:val="hybridMultilevel"/>
+    <w:tmpl w:val="50728BAE"/>
+    <w:lvl w:ilvl="0" w:tplc="E330338E">
+      <w:start w:val="1"/>
+      <w:numFmt w:val="lowerLetter"/>
+      <w:lvlText w:val="%1."/>
+      <w:lvlJc w:val="left"/>
+      <w:pPr>
+        <w:ind w:left="1080" w:hanging="360"/>
+      </w:pPr>
+      <w:rPr>
+        <w:rFonts w:hint="default"/>
+      </w:rPr>
+    </w:lvl>
+    <w:lvl w:ilvl="1" w:tplc="04090019" w:tentative="1">
+      <w:start w:val="1"/>
+      <w:numFmt w:val="lowerLetter"/>
+      <w:lvlText w:val="%2."/>
+      <w:lvlJc w:val="left"/>
+      <w:pPr>
+        <w:ind w:left="1800" w:hanging="360"/>
+      </w:pPr>
+    </w:lvl>
+    <w:lvl w:ilvl="2" w:tplc="0409001B" w:tentative="1">
+      <w:start w:val="1"/>
+      <w:numFmt w:val="lowerRoman"/>
+      <w:lvlText w:val="%3."/>
+      <w:lvlJc w:val="right"/>
+      <w:pPr>
+        <w:ind w:left="2520" w:hanging="180"/>
+      </w:pPr>
+    </w:lvl>
+    <w:lvl w:ilvl="3" w:tplc="0409000F" w:tentative="1">
+      <w:start w:val="1"/>
+      <w:numFmt w:val="decimal"/>
+      <w:lvlText w:val="%4."/>
+      <w:lvlJc w:val="left"/>
+      <w:pPr>
+        <w:ind w:left="3240" w:hanging="360"/>
+      </w:pPr>
+    </w:lvl>
+    <w:lvl w:ilvl="4" w:tplc="04090019" w:tentative="1">
+      <w:start w:val="1"/>
+      <w:numFmt w:val="lowerLetter"/>
+      <w:lvlText w:val="%5."/>
+      <w:lvlJc w:val="left"/>
+      <w:pPr>
+        <w:ind w:left="3960" w:hanging="360"/>
+      </w:pPr>
+    </w:lvl>
+    <w:lvl w:ilvl="5" w:tplc="0409001B" w:tentative="1">
+      <w:start w:val="1"/>
+      <w:numFmt w:val="lowerRoman"/>
+      <w:lvlText w:val="%6."/>
+      <w:lvlJc w:val="right"/>
+      <w:pPr>
+        <w:ind w:left="4680" w:hanging="180"/>
+      </w:pPr>
+    </w:lvl>
+    <w:lvl w:ilvl="6" w:tplc="0409000F" w:tentative="1">
+      <w:start w:val="1"/>
+      <w:numFmt w:val="decimal"/>
+      <w:lvlText w:val="%7."/>
+      <w:lvlJc w:val="left"/>
+      <w:pPr>
+        <w:ind w:left="5400" w:hanging="360"/>
+      </w:pPr>
+    </w:lvl>
+    <w:lvl w:ilvl="7" w:tplc="04090019" w:tentative="1">
+      <w:start w:val="1"/>
+      <w:numFmt w:val="lowerLetter"/>
+      <w:lvlText w:val="%8."/>
+      <w:lvlJc w:val="left"/>
+      <w:pPr>
+        <w:ind w:left="6120" w:hanging="360"/>
+      </w:pPr>
+    </w:lvl>
+    <w:lvl w:ilvl="8" w:tplc="0409001B" w:tentative="1">
+      <w:start w:val="1"/>
+      <w:numFmt w:val="lowerRoman"/>
+      <w:lvlText w:val="%9."/>
+      <w:lvlJc w:val="right"/>
+      <w:pPr>
+        <w:ind w:left="6840" w:hanging="180"/>
+      </w:pPr>
+    </w:lvl>
+  </w:abstractNum>
+  <w:abstractNum w:abstractNumId="7" w15:restartNumberingAfterBreak="0">
     <w:nsid w:val="5F256A4F"/>
     <w:multiLevelType w:val="hybridMultilevel"/>
     <w:tmpl w:val="3A960D42"/>
@@ -3252,7 +6045,7 @@
       </w:rPr>
     </w:lvl>
   </w:abstractNum>
-  <w:abstractNum w:abstractNumId="7" w15:restartNumberingAfterBreak="0">
+  <w:abstractNum w:abstractNumId="8" w15:restartNumberingAfterBreak="0">
     <w:nsid w:val="5F313755"/>
     <w:multiLevelType w:val="hybridMultilevel"/>
     <w:tmpl w:val="0AA6D7B0"/>
@@ -3341,7 +6134,96 @@
       </w:pPr>
     </w:lvl>
   </w:abstractNum>
-  <w:abstractNum w:abstractNumId="8" w15:restartNumberingAfterBreak="0">
+  <w:abstractNum w:abstractNumId="9" w15:restartNumberingAfterBreak="0">
+    <w:nsid w:val="624C3949"/>
+    <w:multiLevelType w:val="hybridMultilevel"/>
+    <w:tmpl w:val="1924F230"/>
+    <w:lvl w:ilvl="0" w:tplc="012E8A82">
+      <w:start w:val="1"/>
+      <w:numFmt w:val="decimal"/>
+      <w:lvlText w:val="%1."/>
+      <w:lvlJc w:val="left"/>
+      <w:pPr>
+        <w:ind w:left="720" w:hanging="360"/>
+      </w:pPr>
+      <w:rPr>
+        <w:rFonts w:hint="default"/>
+      </w:rPr>
+    </w:lvl>
+    <w:lvl w:ilvl="1" w:tplc="04090019" w:tentative="1">
+      <w:start w:val="1"/>
+      <w:numFmt w:val="lowerLetter"/>
+      <w:lvlText w:val="%2."/>
+      <w:lvlJc w:val="left"/>
+      <w:pPr>
+        <w:ind w:left="1440" w:hanging="360"/>
+      </w:pPr>
+    </w:lvl>
+    <w:lvl w:ilvl="2" w:tplc="0409001B" w:tentative="1">
+      <w:start w:val="1"/>
+      <w:numFmt w:val="lowerRoman"/>
+      <w:lvlText w:val="%3."/>
+      <w:lvlJc w:val="right"/>
+      <w:pPr>
+        <w:ind w:left="2160" w:hanging="180"/>
+      </w:pPr>
+    </w:lvl>
+    <w:lvl w:ilvl="3" w:tplc="0409000F" w:tentative="1">
+      <w:start w:val="1"/>
+      <w:numFmt w:val="decimal"/>
+      <w:lvlText w:val="%4."/>
+      <w:lvlJc w:val="left"/>
+      <w:pPr>
+        <w:ind w:left="2880" w:hanging="360"/>
+      </w:pPr>
+    </w:lvl>
+    <w:lvl w:ilvl="4" w:tplc="04090019" w:tentative="1">
+      <w:start w:val="1"/>
+      <w:numFmt w:val="lowerLetter"/>
+      <w:lvlText w:val="%5."/>
+      <w:lvlJc w:val="left"/>
+      <w:pPr>
+        <w:ind w:left="3600" w:hanging="360"/>
+      </w:pPr>
+    </w:lvl>
+    <w:lvl w:ilvl="5" w:tplc="0409001B" w:tentative="1">
+      <w:start w:val="1"/>
+      <w:numFmt w:val="lowerRoman"/>
+      <w:lvlText w:val="%6."/>
+      <w:lvlJc w:val="right"/>
+      <w:pPr>
+        <w:ind w:left="4320" w:hanging="180"/>
+      </w:pPr>
+    </w:lvl>
+    <w:lvl w:ilvl="6" w:tplc="0409000F" w:tentative="1">
+      <w:start w:val="1"/>
+      <w:numFmt w:val="decimal"/>
+      <w:lvlText w:val="%7."/>
+      <w:lvlJc w:val="left"/>
+      <w:pPr>
+        <w:ind w:left="5040" w:hanging="360"/>
+      </w:pPr>
+    </w:lvl>
+    <w:lvl w:ilvl="7" w:tplc="04090019" w:tentative="1">
+      <w:start w:val="1"/>
+      <w:numFmt w:val="lowerLetter"/>
+      <w:lvlText w:val="%8."/>
+      <w:lvlJc w:val="left"/>
+      <w:pPr>
+        <w:ind w:left="5760" w:hanging="360"/>
+      </w:pPr>
+    </w:lvl>
+    <w:lvl w:ilvl="8" w:tplc="0409001B" w:tentative="1">
+      <w:start w:val="1"/>
+      <w:numFmt w:val="lowerRoman"/>
+      <w:lvlText w:val="%9."/>
+      <w:lvlJc w:val="right"/>
+      <w:pPr>
+        <w:ind w:left="6480" w:hanging="180"/>
+      </w:pPr>
+    </w:lvl>
+  </w:abstractNum>
+  <w:abstractNum w:abstractNumId="10" w15:restartNumberingAfterBreak="0">
     <w:nsid w:val="6CD03CD9"/>
     <w:multiLevelType w:val="hybridMultilevel"/>
     <w:tmpl w:val="3C12DEF4"/>
@@ -3430,7 +6312,7 @@
       </w:pPr>
     </w:lvl>
   </w:abstractNum>
-  <w:abstractNum w:abstractNumId="9" w15:restartNumberingAfterBreak="0">
+  <w:abstractNum w:abstractNumId="11" w15:restartNumberingAfterBreak="0">
     <w:nsid w:val="78DB2F2E"/>
     <w:multiLevelType w:val="hybridMultilevel"/>
     <w:tmpl w:val="B456DE8C"/>
@@ -3519,7 +6401,7 @@
       </w:pPr>
     </w:lvl>
   </w:abstractNum>
-  <w:abstractNum w:abstractNumId="10" w15:restartNumberingAfterBreak="0">
+  <w:abstractNum w:abstractNumId="12" w15:restartNumberingAfterBreak="0">
     <w:nsid w:val="7DCB3B7E"/>
     <w:multiLevelType w:val="hybridMultilevel"/>
     <w:tmpl w:val="851AD4E6"/>
@@ -3609,13 +6491,13 @@
     </w:lvl>
   </w:abstractNum>
   <w:num w:numId="1" w16cid:durableId="1774322191">
-    <w:abstractNumId w:val="7"/>
+    <w:abstractNumId w:val="8"/>
   </w:num>
   <w:num w:numId="2" w16cid:durableId="363018615">
     <w:abstractNumId w:val="4"/>
   </w:num>
   <w:num w:numId="3" w16cid:durableId="1133016143">
-    <w:abstractNumId w:val="9"/>
+    <w:abstractNumId w:val="11"/>
   </w:num>
   <w:num w:numId="4" w16cid:durableId="1147283422">
     <w:abstractNumId w:val="3"/>
@@ -3624,13 +6506,13 @@
     <w:abstractNumId w:val="0"/>
   </w:num>
   <w:num w:numId="6" w16cid:durableId="675839666">
-    <w:abstractNumId w:val="8"/>
+    <w:abstractNumId w:val="10"/>
   </w:num>
   <w:num w:numId="7" w16cid:durableId="1312058500">
     <w:abstractNumId w:val="5"/>
   </w:num>
   <w:num w:numId="8" w16cid:durableId="2089692931">
-    <w:abstractNumId w:val="10"/>
+    <w:abstractNumId w:val="12"/>
   </w:num>
   <w:num w:numId="9" w16cid:durableId="635336319">
     <w:abstractNumId w:val="2"/>
@@ -3639,7 +6521,13 @@
     <w:abstractNumId w:val="1"/>
   </w:num>
   <w:num w:numId="11" w16cid:durableId="578683172">
+    <w:abstractNumId w:val="7"/>
+  </w:num>
+  <w:num w:numId="12" w16cid:durableId="180167281">
     <w:abstractNumId w:val="6"/>
+  </w:num>
+  <w:num w:numId="13" w16cid:durableId="470634207">
+    <w:abstractNumId w:val="9"/>
   </w:num>
 </w:numbering>
 </file>
@@ -4229,7 +7117,86 @@
       <w:spacing w:after="0" w:line="240" w:lineRule="auto"/>
     </w:pPr>
   </w:style>
+  <w:style w:type="character" w:styleId="Hyperlink">
+    <w:name w:val="Hyperlink"/>
+    <w:basedOn w:val="DefaultParagraphFont"/>
+    <w:uiPriority w:val="99"/>
+    <w:unhideWhenUsed/>
+    <w:rsid w:val="00FF271D"/>
+    <w:rPr>
+      <w:color w:val="0563C1" w:themeColor="hyperlink"/>
+      <w:u w:val="single"/>
+    </w:rPr>
+  </w:style>
+  <w:style w:type="character" w:styleId="UnresolvedMention">
+    <w:name w:val="Unresolved Mention"/>
+    <w:basedOn w:val="DefaultParagraphFont"/>
+    <w:uiPriority w:val="99"/>
+    <w:semiHidden/>
+    <w:unhideWhenUsed/>
+    <w:rsid w:val="00FF271D"/>
+    <w:rPr>
+      <w:color w:val="605E5C"/>
+      <w:shd w:val="clear" w:color="auto" w:fill="E1DFDD"/>
+    </w:rPr>
+  </w:style>
 </w:styles>
+</file>
+
+<file path=word/ink/ink1.xml><?xml version="1.0" encoding="utf-8"?>
+<inkml:ink xmlns:inkml="http://www.w3.org/2003/InkML">
+  <inkml:definitions>
+    <inkml:context xml:id="ctx0">
+      <inkml:inkSource xml:id="inkSrc0">
+        <inkml:traceFormat>
+          <inkml:channel name="X" type="integer" min="-2.14748E9" max="2.14748E9" units="cm"/>
+          <inkml:channel name="Y" type="integer" min="-2.14748E9" max="2.14748E9" units="cm"/>
+          <inkml:channel name="F" type="integer" max="32767" units="dev"/>
+        </inkml:traceFormat>
+        <inkml:channelProperties>
+          <inkml:channelProperty channel="X" name="resolution" value="1000" units="1/cm"/>
+          <inkml:channelProperty channel="Y" name="resolution" value="1000" units="1/cm"/>
+          <inkml:channelProperty channel="F" name="resolution" value="0" units="1/dev"/>
+        </inkml:channelProperties>
+      </inkml:inkSource>
+      <inkml:timestamp xml:id="ts0" timeString="2022-05-27T15:20:01.073"/>
+    </inkml:context>
+    <inkml:brush xml:id="br0">
+      <inkml:brushProperty name="width" value="0.05" units="cm"/>
+      <inkml:brushProperty name="height" value="0.05" units="cm"/>
+      <inkml:brushProperty name="color" value="#442C10"/>
+    </inkml:brush>
+  </inkml:definitions>
+  <inkml:trace contextRef="#ctx0" brushRef="#br0">0 1 7812,'0'0'960,"0"21"-3409,0-16-1217</inkml:trace>
+</inkml:ink>
+</file>
+
+<file path=word/ink/ink2.xml><?xml version="1.0" encoding="utf-8"?>
+<inkml:ink xmlns:inkml="http://www.w3.org/2003/InkML">
+  <inkml:definitions>
+    <inkml:context xml:id="ctx0">
+      <inkml:inkSource xml:id="inkSrc0">
+        <inkml:traceFormat>
+          <inkml:channel name="X" type="integer" min="-2.14748E9" max="2.14748E9" units="cm"/>
+          <inkml:channel name="Y" type="integer" min="-2.14748E9" max="2.14748E9" units="cm"/>
+          <inkml:channel name="F" type="integer" max="32767" units="dev"/>
+        </inkml:traceFormat>
+        <inkml:channelProperties>
+          <inkml:channelProperty channel="X" name="resolution" value="1000" units="1/cm"/>
+          <inkml:channelProperty channel="Y" name="resolution" value="1000" units="1/cm"/>
+          <inkml:channelProperty channel="F" name="resolution" value="0" units="1/dev"/>
+        </inkml:channelProperties>
+      </inkml:inkSource>
+      <inkml:timestamp xml:id="ts0" timeString="2022-05-27T15:20:06.027"/>
+    </inkml:context>
+    <inkml:brush xml:id="br0">
+      <inkml:brushProperty name="width" value="0.05" units="cm"/>
+      <inkml:brushProperty name="height" value="0.05" units="cm"/>
+      <inkml:brushProperty name="color" value="#442C10"/>
+    </inkml:brush>
+  </inkml:definitions>
+  <inkml:trace contextRef="#ctx0" brushRef="#br0">1 1 224,'0'0'0</inkml:trace>
+</inkml:ink>
 </file>
 
 <file path=word/theme/theme1.xml><?xml version="1.0" encoding="utf-8"?>

</xml_diff>